<commit_message>
Check in chapter 9
</commit_message>
<xml_diff>
--- a/LeetCode_Day_4_Two_Pointers.docx
+++ b/LeetCode_Day_4_Two_Pointers.docx
@@ -64,14 +64,42 @@
           <w:sz w:val="24"/>
           <w:szCs w:val="24"/>
         </w:rPr>
-        <w:t xml:space="preserve"> common trick when iterate an array, the two pointers will point index of array and move independently. By reducing the scope of the two point</w:t>
+        <w:t xml:space="preserve"> common </w:t>
       </w:r>
       <w:r>
         <w:rPr>
           <w:sz w:val="24"/>
           <w:szCs w:val="24"/>
         </w:rPr>
-        <w:t>ers we may be able to find the answer.</w:t>
+        <w:t>method</w:t>
+      </w:r>
+      <w:r>
+        <w:rPr>
+          <w:sz w:val="24"/>
+          <w:szCs w:val="24"/>
+        </w:rPr>
+        <w:t xml:space="preserve"> when iterate an array</w:t>
+      </w:r>
+      <w:r>
+        <w:rPr>
+          <w:sz w:val="24"/>
+          <w:szCs w:val="24"/>
+        </w:rPr>
+        <w:t xml:space="preserve"> or substring.</w:t>
+      </w:r>
+      <w:r>
+        <w:rPr>
+          <w:sz w:val="24"/>
+          <w:szCs w:val="24"/>
+        </w:rPr>
+        <w:t xml:space="preserve"> </w:t>
+      </w:r>
+      <w:r>
+        <w:rPr>
+          <w:sz w:val="24"/>
+          <w:szCs w:val="24"/>
+        </w:rPr>
+        <w:t>You can put two pointers at each side of array and move to middle, therefore you reduce the scope. You can also put two pointers as greedy pattern, say first move the first pointer towards the end, increase the scope of search, then move the second pointer towards the first point to get minimum scope which satisfies the requirements.</w:t>
       </w:r>
     </w:p>
     <w:p>
@@ -945,9 +973,11 @@
           <w:szCs w:val="20"/>
           <w:shd w:val="clear" w:color="auto" w:fill="F7F9FA"/>
         </w:rPr>
+        <w:lastRenderedPageBreak/>
         <w:t xml:space="preserve">1 &lt;= </w:t>
       </w:r>
       <w:proofErr w:type="spellStart"/>
+      <w:proofErr w:type="gramStart"/>
       <w:r>
         <w:rPr>
           <w:rFonts w:ascii="Courier New" w:eastAsia="Times New Roman" w:hAnsi="Courier New" w:cs="Courier New"/>
@@ -959,6 +989,7 @@
         <w:t>s.length</w:t>
       </w:r>
       <w:proofErr w:type="spellEnd"/>
+      <w:proofErr w:type="gramEnd"/>
       <w:r>
         <w:rPr>
           <w:rFonts w:ascii="Courier New" w:eastAsia="Times New Roman" w:hAnsi="Courier New" w:cs="Courier New"/>
@@ -1021,7 +1052,6 @@
         <w:pStyle w:val="Heading3"/>
       </w:pPr>
       <w:r>
-        <w:lastRenderedPageBreak/>
         <w:t xml:space="preserve">Analysis: </w:t>
       </w:r>
     </w:p>
@@ -1286,22 +1316,9 @@
           <w:sz w:val="19"/>
           <w:szCs w:val="19"/>
         </w:rPr>
-        <w:t xml:space="preserve">/// Have you consider that the string might be empty? This is a good </w:t>
-      </w:r>
-    </w:p>
-    <w:p>
-      <w:pPr>
-        <w:autoSpaceDE w:val="0"/>
-        <w:autoSpaceDN w:val="0"/>
-        <w:adjustRightInd w:val="0"/>
-        <w:spacing w:after="0" w:line="240" w:lineRule="auto"/>
-        <w:rPr>
-          <w:rFonts w:ascii="Consolas" w:hAnsi="Consolas" w:cs="Consolas"/>
-          <w:color w:val="000000"/>
-          <w:sz w:val="19"/>
-          <w:szCs w:val="19"/>
-        </w:rPr>
-      </w:pPr>
+        <w:t xml:space="preserve">/// Have you </w:t>
+      </w:r>
+      <w:proofErr w:type="gramStart"/>
       <w:r>
         <w:rPr>
           <w:rFonts w:ascii="Consolas" w:hAnsi="Consolas" w:cs="Consolas"/>
@@ -1309,6 +1326,39 @@
           <w:sz w:val="19"/>
           <w:szCs w:val="19"/>
         </w:rPr>
+        <w:t>consider</w:t>
+      </w:r>
+      <w:proofErr w:type="gramEnd"/>
+      <w:r>
+        <w:rPr>
+          <w:rFonts w:ascii="Consolas" w:hAnsi="Consolas" w:cs="Consolas"/>
+          <w:color w:val="006400"/>
+          <w:sz w:val="19"/>
+          <w:szCs w:val="19"/>
+        </w:rPr>
+        <w:t xml:space="preserve"> that the string might be empty? This is a good </w:t>
+      </w:r>
+    </w:p>
+    <w:p>
+      <w:pPr>
+        <w:autoSpaceDE w:val="0"/>
+        <w:autoSpaceDN w:val="0"/>
+        <w:adjustRightInd w:val="0"/>
+        <w:spacing w:after="0" w:line="240" w:lineRule="auto"/>
+        <w:rPr>
+          <w:rFonts w:ascii="Consolas" w:hAnsi="Consolas" w:cs="Consolas"/>
+          <w:color w:val="000000"/>
+          <w:sz w:val="19"/>
+          <w:szCs w:val="19"/>
+        </w:rPr>
+      </w:pPr>
+      <w:r>
+        <w:rPr>
+          <w:rFonts w:ascii="Consolas" w:hAnsi="Consolas" w:cs="Consolas"/>
+          <w:color w:val="006400"/>
+          <w:sz w:val="19"/>
+          <w:szCs w:val="19"/>
+        </w:rPr>
         <w:t>/// question to ask during an interview.</w:t>
       </w:r>
     </w:p>
@@ -1332,22 +1382,9 @@
           <w:sz w:val="19"/>
           <w:szCs w:val="19"/>
         </w:rPr>
-        <w:t xml:space="preserve">/// For the purpose of this problem, we define empty string as valid </w:t>
-      </w:r>
-    </w:p>
-    <w:p>
-      <w:pPr>
-        <w:autoSpaceDE w:val="0"/>
-        <w:autoSpaceDN w:val="0"/>
-        <w:adjustRightInd w:val="0"/>
-        <w:spacing w:after="0" w:line="240" w:lineRule="auto"/>
-        <w:rPr>
-          <w:rFonts w:ascii="Consolas" w:hAnsi="Consolas" w:cs="Consolas"/>
-          <w:color w:val="000000"/>
-          <w:sz w:val="19"/>
-          <w:szCs w:val="19"/>
-        </w:rPr>
-      </w:pPr>
+        <w:t xml:space="preserve">/// </w:t>
+      </w:r>
+      <w:proofErr w:type="gramStart"/>
       <w:r>
         <w:rPr>
           <w:rFonts w:ascii="Consolas" w:hAnsi="Consolas" w:cs="Consolas"/>
@@ -1355,6 +1392,39 @@
           <w:sz w:val="19"/>
           <w:szCs w:val="19"/>
         </w:rPr>
+        <w:t>For the purpose of</w:t>
+      </w:r>
+      <w:proofErr w:type="gramEnd"/>
+      <w:r>
+        <w:rPr>
+          <w:rFonts w:ascii="Consolas" w:hAnsi="Consolas" w:cs="Consolas"/>
+          <w:color w:val="006400"/>
+          <w:sz w:val="19"/>
+          <w:szCs w:val="19"/>
+        </w:rPr>
+        <w:t xml:space="preserve"> this problem, we define empty string as valid </w:t>
+      </w:r>
+    </w:p>
+    <w:p>
+      <w:pPr>
+        <w:autoSpaceDE w:val="0"/>
+        <w:autoSpaceDN w:val="0"/>
+        <w:adjustRightInd w:val="0"/>
+        <w:spacing w:after="0" w:line="240" w:lineRule="auto"/>
+        <w:rPr>
+          <w:rFonts w:ascii="Consolas" w:hAnsi="Consolas" w:cs="Consolas"/>
+          <w:color w:val="000000"/>
+          <w:sz w:val="19"/>
+          <w:szCs w:val="19"/>
+        </w:rPr>
+      </w:pPr>
+      <w:r>
+        <w:rPr>
+          <w:rFonts w:ascii="Consolas" w:hAnsi="Consolas" w:cs="Consolas"/>
+          <w:color w:val="006400"/>
+          <w:sz w:val="19"/>
+          <w:szCs w:val="19"/>
+        </w:rPr>
         <w:t>/// palindrome.</w:t>
       </w:r>
     </w:p>
@@ -1422,6 +1492,7 @@
         <w:t xml:space="preserve"> </w:t>
       </w:r>
       <w:proofErr w:type="spellStart"/>
+      <w:proofErr w:type="gramStart"/>
       <w:r>
         <w:rPr>
           <w:rFonts w:ascii="Consolas" w:hAnsi="Consolas" w:cs="Consolas"/>
@@ -1442,6 +1513,7 @@
         <w:t>::</w:t>
       </w:r>
       <w:proofErr w:type="spellStart"/>
+      <w:proofErr w:type="gramEnd"/>
       <w:r>
         <w:rPr>
           <w:rFonts w:ascii="Consolas" w:hAnsi="Consolas" w:cs="Consolas"/>
@@ -1559,8 +1631,19 @@
           <w:sz w:val="19"/>
           <w:szCs w:val="19"/>
         </w:rPr>
-        <w:t xml:space="preserve"> first = 0;</w:t>
-      </w:r>
+        <w:t xml:space="preserve"> first = </w:t>
+      </w:r>
+      <w:proofErr w:type="gramStart"/>
+      <w:r>
+        <w:rPr>
+          <w:rFonts w:ascii="Consolas" w:hAnsi="Consolas" w:cs="Consolas"/>
+          <w:color w:val="000000"/>
+          <w:sz w:val="19"/>
+          <w:szCs w:val="19"/>
+        </w:rPr>
+        <w:t>0;</w:t>
+      </w:r>
+      <w:proofErr w:type="gramEnd"/>
     </w:p>
     <w:p>
       <w:pPr>
@@ -1603,6 +1686,7 @@
         <w:t xml:space="preserve"> last = </w:t>
       </w:r>
       <w:proofErr w:type="spellStart"/>
+      <w:proofErr w:type="gramStart"/>
       <w:r>
         <w:rPr>
           <w:rFonts w:ascii="Consolas" w:hAnsi="Consolas" w:cs="Consolas"/>
@@ -1622,6 +1706,7 @@
         <w:t>.size</w:t>
       </w:r>
       <w:proofErr w:type="spellEnd"/>
+      <w:proofErr w:type="gramEnd"/>
       <w:r>
         <w:rPr>
           <w:rFonts w:ascii="Consolas" w:hAnsi="Consolas" w:cs="Consolas"/>
@@ -1734,7 +1819,17 @@
           <w:sz w:val="19"/>
           <w:szCs w:val="19"/>
         </w:rPr>
-        <w:t xml:space="preserve"> (!</w:t>
+        <w:t xml:space="preserve"> </w:t>
+      </w:r>
+      <w:proofErr w:type="gramStart"/>
+      <w:r>
+        <w:rPr>
+          <w:rFonts w:ascii="Consolas" w:hAnsi="Consolas" w:cs="Consolas"/>
+          <w:color w:val="000000"/>
+          <w:sz w:val="19"/>
+          <w:szCs w:val="19"/>
+        </w:rPr>
+        <w:t>(!</w:t>
       </w:r>
       <w:proofErr w:type="spellStart"/>
       <w:r>
@@ -1747,6 +1842,7 @@
         <w:t>isalnum</w:t>
       </w:r>
       <w:proofErr w:type="spellEnd"/>
+      <w:proofErr w:type="gramEnd"/>
       <w:r>
         <w:rPr>
           <w:rFonts w:ascii="Consolas" w:hAnsi="Consolas" w:cs="Consolas"/>
@@ -1845,8 +1941,19 @@
           <w:sz w:val="19"/>
           <w:szCs w:val="19"/>
         </w:rPr>
-        <w:t xml:space="preserve">            first++;</w:t>
-      </w:r>
+        <w:t xml:space="preserve">            first+</w:t>
+      </w:r>
+      <w:proofErr w:type="gramStart"/>
+      <w:r>
+        <w:rPr>
+          <w:rFonts w:ascii="Consolas" w:hAnsi="Consolas" w:cs="Consolas"/>
+          <w:color w:val="000000"/>
+          <w:sz w:val="19"/>
+          <w:szCs w:val="19"/>
+        </w:rPr>
+        <w:t>+;</w:t>
+      </w:r>
+      <w:proofErr w:type="gramEnd"/>
     </w:p>
     <w:p>
       <w:pPr>
@@ -1927,7 +2034,17 @@
           <w:sz w:val="19"/>
           <w:szCs w:val="19"/>
         </w:rPr>
-        <w:t xml:space="preserve"> (!</w:t>
+        <w:t xml:space="preserve"> </w:t>
+      </w:r>
+      <w:proofErr w:type="gramStart"/>
+      <w:r>
+        <w:rPr>
+          <w:rFonts w:ascii="Consolas" w:hAnsi="Consolas" w:cs="Consolas"/>
+          <w:color w:val="000000"/>
+          <w:sz w:val="19"/>
+          <w:szCs w:val="19"/>
+        </w:rPr>
+        <w:t>(!</w:t>
       </w:r>
       <w:proofErr w:type="spellStart"/>
       <w:r>
@@ -1940,6 +2057,7 @@
         <w:t>isalnum</w:t>
       </w:r>
       <w:proofErr w:type="spellEnd"/>
+      <w:proofErr w:type="gramEnd"/>
       <w:r>
         <w:rPr>
           <w:rFonts w:ascii="Consolas" w:hAnsi="Consolas" w:cs="Consolas"/>
@@ -2038,8 +2156,19 @@
           <w:sz w:val="19"/>
           <w:szCs w:val="19"/>
         </w:rPr>
-        <w:t xml:space="preserve">            last--;</w:t>
-      </w:r>
+        <w:t xml:space="preserve">            last-</w:t>
+      </w:r>
+      <w:proofErr w:type="gramStart"/>
+      <w:r>
+        <w:rPr>
+          <w:rFonts w:ascii="Consolas" w:hAnsi="Consolas" w:cs="Consolas"/>
+          <w:color w:val="000000"/>
+          <w:sz w:val="19"/>
+          <w:szCs w:val="19"/>
+        </w:rPr>
+        <w:t>-;</w:t>
+      </w:r>
+      <w:proofErr w:type="gramEnd"/>
     </w:p>
     <w:p>
       <w:pPr>
@@ -2296,31 +2425,53 @@
           <w:sz w:val="19"/>
           <w:szCs w:val="19"/>
         </w:rPr>
-        <w:t xml:space="preserve">            first++;</w:t>
-      </w:r>
-    </w:p>
-    <w:p>
-      <w:pPr>
-        <w:autoSpaceDE w:val="0"/>
-        <w:autoSpaceDN w:val="0"/>
-        <w:adjustRightInd w:val="0"/>
-        <w:spacing w:after="0" w:line="240" w:lineRule="auto"/>
-        <w:rPr>
-          <w:rFonts w:ascii="Consolas" w:hAnsi="Consolas" w:cs="Consolas"/>
-          <w:color w:val="000000"/>
-          <w:sz w:val="19"/>
-          <w:szCs w:val="19"/>
-        </w:rPr>
-      </w:pPr>
-      <w:r>
-        <w:rPr>
-          <w:rFonts w:ascii="Consolas" w:hAnsi="Consolas" w:cs="Consolas"/>
-          <w:color w:val="000000"/>
-          <w:sz w:val="19"/>
-          <w:szCs w:val="19"/>
-        </w:rPr>
-        <w:t xml:space="preserve">            last--;</w:t>
-      </w:r>
+        <w:t xml:space="preserve">            first+</w:t>
+      </w:r>
+      <w:proofErr w:type="gramStart"/>
+      <w:r>
+        <w:rPr>
+          <w:rFonts w:ascii="Consolas" w:hAnsi="Consolas" w:cs="Consolas"/>
+          <w:color w:val="000000"/>
+          <w:sz w:val="19"/>
+          <w:szCs w:val="19"/>
+        </w:rPr>
+        <w:t>+;</w:t>
+      </w:r>
+      <w:proofErr w:type="gramEnd"/>
+    </w:p>
+    <w:p>
+      <w:pPr>
+        <w:autoSpaceDE w:val="0"/>
+        <w:autoSpaceDN w:val="0"/>
+        <w:adjustRightInd w:val="0"/>
+        <w:spacing w:after="0" w:line="240" w:lineRule="auto"/>
+        <w:rPr>
+          <w:rFonts w:ascii="Consolas" w:hAnsi="Consolas" w:cs="Consolas"/>
+          <w:color w:val="000000"/>
+          <w:sz w:val="19"/>
+          <w:szCs w:val="19"/>
+        </w:rPr>
+      </w:pPr>
+      <w:r>
+        <w:rPr>
+          <w:rFonts w:ascii="Consolas" w:hAnsi="Consolas" w:cs="Consolas"/>
+          <w:color w:val="000000"/>
+          <w:sz w:val="19"/>
+          <w:szCs w:val="19"/>
+        </w:rPr>
+        <w:t xml:space="preserve">            last-</w:t>
+      </w:r>
+      <w:proofErr w:type="gramStart"/>
+      <w:r>
+        <w:rPr>
+          <w:rFonts w:ascii="Consolas" w:hAnsi="Consolas" w:cs="Consolas"/>
+          <w:color w:val="000000"/>
+          <w:sz w:val="19"/>
+          <w:szCs w:val="19"/>
+        </w:rPr>
+        <w:t>-;</w:t>
+      </w:r>
+      <w:proofErr w:type="gramEnd"/>
     </w:p>
     <w:p>
       <w:pPr>
@@ -2440,6 +2591,7 @@
         </w:rPr>
         <w:t xml:space="preserve"> </w:t>
       </w:r>
+      <w:proofErr w:type="gramStart"/>
       <w:r>
         <w:rPr>
           <w:rFonts w:ascii="Consolas" w:hAnsi="Consolas" w:cs="Consolas"/>
@@ -2458,6 +2610,7 @@
         </w:rPr>
         <w:t>;</w:t>
       </w:r>
+      <w:proofErr w:type="gramEnd"/>
     </w:p>
     <w:p>
       <w:pPr>
@@ -2545,6 +2698,7 @@
         </w:rPr>
         <w:t xml:space="preserve"> </w:t>
       </w:r>
+      <w:proofErr w:type="gramStart"/>
       <w:r>
         <w:rPr>
           <w:rFonts w:ascii="Consolas" w:hAnsi="Consolas" w:cs="Consolas"/>
@@ -2563,6 +2717,7 @@
         </w:rPr>
         <w:t>;</w:t>
       </w:r>
+      <w:proofErr w:type="gramEnd"/>
     </w:p>
     <w:p>
       <w:pPr>
@@ -2635,6 +2790,7 @@
           <w:sz w:val="21"/>
           <w:szCs w:val="21"/>
         </w:rPr>
+        <w:lastRenderedPageBreak/>
         <w:t>Given a string </w:t>
       </w:r>
       <w:r>
@@ -2759,7 +2915,6 @@
           <w:sz w:val="21"/>
           <w:szCs w:val="21"/>
         </w:rPr>
-        <w:lastRenderedPageBreak/>
         <w:t> </w:t>
       </w:r>
     </w:p>
@@ -3292,6 +3447,7 @@
         <w:t xml:space="preserve">1 &lt;= </w:t>
       </w:r>
       <w:proofErr w:type="spellStart"/>
+      <w:proofErr w:type="gramStart"/>
       <w:r>
         <w:rPr>
           <w:rFonts w:ascii="Courier New" w:eastAsia="Times New Roman" w:hAnsi="Courier New" w:cs="Courier New"/>
@@ -3303,6 +3459,7 @@
         <w:t>s.length</w:t>
       </w:r>
       <w:proofErr w:type="spellEnd"/>
+      <w:proofErr w:type="gramEnd"/>
       <w:r>
         <w:rPr>
           <w:rFonts w:ascii="Courier New" w:eastAsia="Times New Roman" w:hAnsi="Courier New" w:cs="Courier New"/>
@@ -3599,6 +3756,7 @@
           <w:sz w:val="19"/>
           <w:szCs w:val="19"/>
         </w:rPr>
+        <w:lastRenderedPageBreak/>
         <w:t>/// Input: "aba"</w:t>
       </w:r>
     </w:p>
@@ -3711,7 +3869,6 @@
           <w:sz w:val="19"/>
           <w:szCs w:val="19"/>
         </w:rPr>
-        <w:lastRenderedPageBreak/>
         <w:t>/// Output: True</w:t>
       </w:r>
     </w:p>
@@ -3871,6 +4028,7 @@
         <w:t xml:space="preserve"> </w:t>
       </w:r>
       <w:proofErr w:type="spellStart"/>
+      <w:proofErr w:type="gramStart"/>
       <w:r>
         <w:rPr>
           <w:rFonts w:ascii="Consolas" w:hAnsi="Consolas" w:cs="Consolas"/>
@@ -3891,6 +4049,7 @@
         <w:t>::</w:t>
       </w:r>
       <w:proofErr w:type="spellStart"/>
+      <w:proofErr w:type="gramEnd"/>
       <w:r>
         <w:rPr>
           <w:rFonts w:ascii="Consolas" w:hAnsi="Consolas" w:cs="Consolas"/>
@@ -4047,6 +4206,7 @@
         <w:t xml:space="preserve">&gt;&gt; </w:t>
       </w:r>
       <w:proofErr w:type="spellStart"/>
+      <w:proofErr w:type="gramStart"/>
       <w:r>
         <w:rPr>
           <w:rFonts w:ascii="Consolas" w:hAnsi="Consolas" w:cs="Consolas"/>
@@ -4066,6 +4226,7 @@
         </w:rPr>
         <w:t>;</w:t>
       </w:r>
+      <w:proofErr w:type="gramEnd"/>
     </w:p>
     <w:p>
       <w:pPr>
@@ -4090,6 +4251,7 @@
         <w:t xml:space="preserve">    </w:t>
       </w:r>
       <w:proofErr w:type="spellStart"/>
+      <w:proofErr w:type="gramStart"/>
       <w:r>
         <w:rPr>
           <w:rFonts w:ascii="Consolas" w:hAnsi="Consolas" w:cs="Consolas"/>
@@ -4100,6 +4262,7 @@
         <w:t>stk.push</w:t>
       </w:r>
       <w:proofErr w:type="spellEnd"/>
+      <w:proofErr w:type="gramEnd"/>
       <w:r>
         <w:rPr>
           <w:rFonts w:ascii="Consolas" w:hAnsi="Consolas" w:cs="Consolas"/>
@@ -4195,7 +4358,17 @@
           <w:sz w:val="19"/>
           <w:szCs w:val="19"/>
         </w:rPr>
-        <w:t xml:space="preserve"> (!</w:t>
+        <w:t xml:space="preserve"> </w:t>
+      </w:r>
+      <w:proofErr w:type="gramStart"/>
+      <w:r>
+        <w:rPr>
+          <w:rFonts w:ascii="Consolas" w:hAnsi="Consolas" w:cs="Consolas"/>
+          <w:color w:val="000000"/>
+          <w:sz w:val="19"/>
+          <w:szCs w:val="19"/>
+        </w:rPr>
+        <w:t>(!</w:t>
       </w:r>
       <w:proofErr w:type="spellStart"/>
       <w:r>
@@ -4205,7 +4378,17 @@
           <w:sz w:val="19"/>
           <w:szCs w:val="19"/>
         </w:rPr>
-        <w:t>stk.empty</w:t>
+        <w:t>stk</w:t>
+      </w:r>
+      <w:proofErr w:type="gramEnd"/>
+      <w:r>
+        <w:rPr>
+          <w:rFonts w:ascii="Consolas" w:hAnsi="Consolas" w:cs="Consolas"/>
+          <w:color w:val="000000"/>
+          <w:sz w:val="19"/>
+          <w:szCs w:val="19"/>
+        </w:rPr>
+        <w:t>.empty</w:t>
       </w:r>
       <w:proofErr w:type="spellEnd"/>
       <w:r>
@@ -4300,6 +4483,7 @@
         <w:t xml:space="preserve">&gt; pos = </w:t>
       </w:r>
       <w:proofErr w:type="spellStart"/>
+      <w:proofErr w:type="gramStart"/>
       <w:r>
         <w:rPr>
           <w:rFonts w:ascii="Consolas" w:hAnsi="Consolas" w:cs="Consolas"/>
@@ -4317,7 +4501,17 @@
           <w:sz w:val="19"/>
           <w:szCs w:val="19"/>
         </w:rPr>
-        <w:t>();</w:t>
+        <w:t>(</w:t>
+      </w:r>
+      <w:proofErr w:type="gramEnd"/>
+      <w:r>
+        <w:rPr>
+          <w:rFonts w:ascii="Consolas" w:hAnsi="Consolas" w:cs="Consolas"/>
+          <w:color w:val="000000"/>
+          <w:sz w:val="19"/>
+          <w:szCs w:val="19"/>
+        </w:rPr>
+        <w:t>);</w:t>
       </w:r>
     </w:p>
     <w:p>
@@ -4343,6 +4537,7 @@
         <w:t xml:space="preserve">        </w:t>
       </w:r>
       <w:proofErr w:type="spellStart"/>
+      <w:proofErr w:type="gramStart"/>
       <w:r>
         <w:rPr>
           <w:rFonts w:ascii="Consolas" w:hAnsi="Consolas" w:cs="Consolas"/>
@@ -4360,7 +4555,17 @@
           <w:sz w:val="19"/>
           <w:szCs w:val="19"/>
         </w:rPr>
-        <w:t>();</w:t>
+        <w:t>(</w:t>
+      </w:r>
+      <w:proofErr w:type="gramEnd"/>
+      <w:r>
+        <w:rPr>
+          <w:rFonts w:ascii="Consolas" w:hAnsi="Consolas" w:cs="Consolas"/>
+          <w:color w:val="000000"/>
+          <w:sz w:val="19"/>
+          <w:szCs w:val="19"/>
+        </w:rPr>
+        <w:t>);</w:t>
       </w:r>
     </w:p>
     <w:p>
@@ -4421,6 +4626,7 @@
         </w:rPr>
         <w:t>[</w:t>
       </w:r>
+      <w:proofErr w:type="gramStart"/>
       <w:r>
         <w:rPr>
           <w:rFonts w:ascii="Consolas" w:hAnsi="Consolas" w:cs="Consolas"/>
@@ -4439,6 +4645,7 @@
         </w:rPr>
         <w:t>[</w:t>
       </w:r>
+      <w:proofErr w:type="gramEnd"/>
       <w:r>
         <w:rPr>
           <w:rFonts w:ascii="Consolas" w:hAnsi="Consolas" w:cs="Consolas"/>
@@ -4645,7 +4852,17 @@
           <w:sz w:val="19"/>
           <w:szCs w:val="19"/>
         </w:rPr>
-        <w:t xml:space="preserve">            pos</w:t>
+        <w:t xml:space="preserve">            </w:t>
+      </w:r>
+      <w:proofErr w:type="gramStart"/>
+      <w:r>
+        <w:rPr>
+          <w:rFonts w:ascii="Consolas" w:hAnsi="Consolas" w:cs="Consolas"/>
+          <w:color w:val="000000"/>
+          <w:sz w:val="19"/>
+          <w:szCs w:val="19"/>
+        </w:rPr>
+        <w:t>pos</w:t>
       </w:r>
       <w:r>
         <w:rPr>
@@ -4656,6 +4873,7 @@
         </w:rPr>
         <w:t>[</w:t>
       </w:r>
+      <w:proofErr w:type="gramEnd"/>
       <w:r>
         <w:rPr>
           <w:rFonts w:ascii="Consolas" w:hAnsi="Consolas" w:cs="Consolas"/>
@@ -4704,7 +4922,17 @@
           <w:sz w:val="19"/>
           <w:szCs w:val="19"/>
         </w:rPr>
-        <w:t xml:space="preserve">            pos</w:t>
+        <w:t xml:space="preserve">            </w:t>
+      </w:r>
+      <w:proofErr w:type="gramStart"/>
+      <w:r>
+        <w:rPr>
+          <w:rFonts w:ascii="Consolas" w:hAnsi="Consolas" w:cs="Consolas"/>
+          <w:color w:val="000000"/>
+          <w:sz w:val="19"/>
+          <w:szCs w:val="19"/>
+        </w:rPr>
+        <w:t>pos</w:t>
       </w:r>
       <w:r>
         <w:rPr>
@@ -4715,6 +4943,7 @@
         </w:rPr>
         <w:t>[</w:t>
       </w:r>
+      <w:proofErr w:type="gramEnd"/>
       <w:r>
         <w:rPr>
           <w:rFonts w:ascii="Consolas" w:hAnsi="Consolas" w:cs="Consolas"/>
@@ -4804,7 +5033,17 @@
           <w:sz w:val="19"/>
           <w:szCs w:val="19"/>
         </w:rPr>
-        <w:t xml:space="preserve"> (pos</w:t>
+        <w:t xml:space="preserve"> (</w:t>
+      </w:r>
+      <w:proofErr w:type="gramStart"/>
+      <w:r>
+        <w:rPr>
+          <w:rFonts w:ascii="Consolas" w:hAnsi="Consolas" w:cs="Consolas"/>
+          <w:color w:val="000000"/>
+          <w:sz w:val="19"/>
+          <w:szCs w:val="19"/>
+        </w:rPr>
+        <w:t>pos</w:t>
       </w:r>
       <w:r>
         <w:rPr>
@@ -4815,6 +5054,7 @@
         </w:rPr>
         <w:t>[</w:t>
       </w:r>
+      <w:proofErr w:type="gramEnd"/>
       <w:r>
         <w:rPr>
           <w:rFonts w:ascii="Consolas" w:hAnsi="Consolas" w:cs="Consolas"/>
@@ -4942,6 +5182,7 @@
         </w:rPr>
         <w:t xml:space="preserve"> </w:t>
       </w:r>
+      <w:proofErr w:type="gramStart"/>
       <w:r>
         <w:rPr>
           <w:rFonts w:ascii="Consolas" w:hAnsi="Consolas" w:cs="Consolas"/>
@@ -4960,6 +5201,7 @@
         </w:rPr>
         <w:t>;</w:t>
       </w:r>
+      <w:proofErr w:type="gramEnd"/>
     </w:p>
     <w:p>
       <w:pPr>
@@ -5022,7 +5264,17 @@
           <w:sz w:val="19"/>
           <w:szCs w:val="19"/>
         </w:rPr>
-        <w:t xml:space="preserve"> (pos</w:t>
+        <w:t xml:space="preserve"> (</w:t>
+      </w:r>
+      <w:proofErr w:type="gramStart"/>
+      <w:r>
+        <w:rPr>
+          <w:rFonts w:ascii="Consolas" w:hAnsi="Consolas" w:cs="Consolas"/>
+          <w:color w:val="000000"/>
+          <w:sz w:val="19"/>
+          <w:szCs w:val="19"/>
+        </w:rPr>
+        <w:t>pos</w:t>
       </w:r>
       <w:r>
         <w:rPr>
@@ -5033,6 +5285,7 @@
         </w:rPr>
         <w:t>[</w:t>
       </w:r>
+      <w:proofErr w:type="gramEnd"/>
       <w:r>
         <w:rPr>
           <w:rFonts w:ascii="Consolas" w:hAnsi="Consolas" w:cs="Consolas"/>
@@ -5115,6 +5368,7 @@
         </w:rPr>
         <w:t xml:space="preserve">            </w:t>
       </w:r>
+      <w:proofErr w:type="gramStart"/>
       <w:r>
         <w:rPr>
           <w:rFonts w:ascii="Consolas" w:hAnsi="Consolas" w:cs="Consolas"/>
@@ -5133,6 +5387,7 @@
         </w:rPr>
         <w:t>;</w:t>
       </w:r>
+      <w:proofErr w:type="gramEnd"/>
     </w:p>
     <w:p>
       <w:pPr>
@@ -5232,7 +5487,17 @@
           <w:sz w:val="19"/>
           <w:szCs w:val="19"/>
         </w:rPr>
-        <w:t xml:space="preserve">            pos</w:t>
+        <w:t xml:space="preserve">            </w:t>
+      </w:r>
+      <w:proofErr w:type="gramStart"/>
+      <w:r>
+        <w:rPr>
+          <w:rFonts w:ascii="Consolas" w:hAnsi="Consolas" w:cs="Consolas"/>
+          <w:color w:val="000000"/>
+          <w:sz w:val="19"/>
+          <w:szCs w:val="19"/>
+        </w:rPr>
+        <w:t>pos</w:t>
       </w:r>
       <w:r>
         <w:rPr>
@@ -5243,6 +5508,7 @@
         </w:rPr>
         <w:t>[</w:t>
       </w:r>
+      <w:proofErr w:type="gramEnd"/>
       <w:r>
         <w:rPr>
           <w:rFonts w:ascii="Consolas" w:hAnsi="Consolas" w:cs="Consolas"/>
@@ -5294,6 +5560,7 @@
         <w:t xml:space="preserve">            </w:t>
       </w:r>
       <w:proofErr w:type="spellStart"/>
+      <w:proofErr w:type="gramStart"/>
       <w:r>
         <w:rPr>
           <w:rFonts w:ascii="Consolas" w:hAnsi="Consolas" w:cs="Consolas"/>
@@ -5304,6 +5571,7 @@
         <w:t>stk.push</w:t>
       </w:r>
       <w:proofErr w:type="spellEnd"/>
+      <w:proofErr w:type="gramEnd"/>
       <w:r>
         <w:rPr>
           <w:rFonts w:ascii="Consolas" w:hAnsi="Consolas" w:cs="Consolas"/>
@@ -5445,6 +5713,7 @@
         <w:t xml:space="preserve">            </w:t>
       </w:r>
       <w:proofErr w:type="spellStart"/>
+      <w:proofErr w:type="gramStart"/>
       <w:r>
         <w:rPr>
           <w:rFonts w:ascii="Consolas" w:hAnsi="Consolas" w:cs="Consolas"/>
@@ -5455,6 +5724,7 @@
         <w:t>stk.push</w:t>
       </w:r>
       <w:proofErr w:type="spellEnd"/>
+      <w:proofErr w:type="gramEnd"/>
       <w:r>
         <w:rPr>
           <w:rFonts w:ascii="Consolas" w:hAnsi="Consolas" w:cs="Consolas"/>
@@ -5659,6 +5929,7 @@
         </w:rPr>
         <w:t xml:space="preserve"> </w:t>
       </w:r>
+      <w:proofErr w:type="gramStart"/>
       <w:r>
         <w:rPr>
           <w:rFonts w:ascii="Consolas" w:hAnsi="Consolas" w:cs="Consolas"/>
@@ -5677,6 +5948,7 @@
         </w:rPr>
         <w:t>;</w:t>
       </w:r>
+      <w:proofErr w:type="gramEnd"/>
     </w:p>
     <w:p>
       <w:pPr>
@@ -6068,6 +6340,7 @@
           <w:sz w:val="21"/>
           <w:szCs w:val="21"/>
         </w:rPr>
+        <w:lastRenderedPageBreak/>
         <w:t>Example 1:</w:t>
       </w:r>
     </w:p>
@@ -6179,7 +6452,6 @@
           <w:sz w:val="20"/>
           <w:szCs w:val="20"/>
         </w:rPr>
-        <w:lastRenderedPageBreak/>
         <w:t>Output:</w:t>
       </w:r>
       <w:r>
@@ -6405,6 +6677,7 @@
         <w:t xml:space="preserve">1 &lt;= k &lt;= </w:t>
       </w:r>
       <w:proofErr w:type="spellStart"/>
+      <w:proofErr w:type="gramStart"/>
       <w:r>
         <w:rPr>
           <w:rFonts w:ascii="Courier New" w:eastAsia="Times New Roman" w:hAnsi="Courier New" w:cs="Courier New"/>
@@ -6416,6 +6689,7 @@
         <w:t>arr.length</w:t>
       </w:r>
       <w:proofErr w:type="spellEnd"/>
+      <w:proofErr w:type="gramEnd"/>
     </w:p>
     <w:p>
       <w:pPr>
@@ -6443,6 +6717,7 @@
         <w:t xml:space="preserve">1 &lt;= </w:t>
       </w:r>
       <w:proofErr w:type="spellStart"/>
+      <w:proofErr w:type="gramStart"/>
       <w:r>
         <w:rPr>
           <w:rFonts w:ascii="Courier New" w:eastAsia="Times New Roman" w:hAnsi="Courier New" w:cs="Courier New"/>
@@ -6454,6 +6729,7 @@
         <w:t>arr.length</w:t>
       </w:r>
       <w:proofErr w:type="spellEnd"/>
+      <w:proofErr w:type="gramEnd"/>
       <w:r>
         <w:rPr>
           <w:rFonts w:ascii="Courier New" w:eastAsia="Times New Roman" w:hAnsi="Courier New" w:cs="Courier New"/>
@@ -6661,7 +6937,15 @@
         <w:pStyle w:val="Heading2"/>
       </w:pPr>
       <w:r>
-        <w:t>922. Sort Array By Parity II</w:t>
+        <w:t xml:space="preserve">922. Sort Array </w:t>
+      </w:r>
+      <w:proofErr w:type="gramStart"/>
+      <w:r>
+        <w:t>By</w:t>
+      </w:r>
+      <w:proofErr w:type="gramEnd"/>
+      <w:r>
+        <w:t xml:space="preserve"> Parity II</w:t>
       </w:r>
     </w:p>
     <w:p>
@@ -7072,6 +7356,7 @@
           <w:sz w:val="20"/>
           <w:szCs w:val="20"/>
         </w:rPr>
+        <w:lastRenderedPageBreak/>
         <w:t>Input:</w:t>
       </w:r>
       <w:r>
@@ -7192,7 +7477,6 @@
           <w:sz w:val="20"/>
           <w:szCs w:val="20"/>
         </w:rPr>
-        <w:lastRenderedPageBreak/>
         <w:t>Explanation:</w:t>
       </w:r>
       <w:r>
@@ -7418,6 +7702,7 @@
         <w:t xml:space="preserve">2 &lt;= </w:t>
       </w:r>
       <w:proofErr w:type="spellStart"/>
+      <w:proofErr w:type="gramStart"/>
       <w:r>
         <w:rPr>
           <w:rFonts w:ascii="Courier New" w:eastAsia="Times New Roman" w:hAnsi="Courier New" w:cs="Courier New"/>
@@ -7429,6 +7714,7 @@
         <w:t>nums.length</w:t>
       </w:r>
       <w:proofErr w:type="spellEnd"/>
+      <w:proofErr w:type="gramEnd"/>
       <w:r>
         <w:rPr>
           <w:rFonts w:ascii="Courier New" w:eastAsia="Times New Roman" w:hAnsi="Courier New" w:cs="Courier New"/>
@@ -7467,6 +7753,7 @@
         </w:rPr>
       </w:pPr>
       <w:proofErr w:type="spellStart"/>
+      <w:proofErr w:type="gramStart"/>
       <w:r>
         <w:rPr>
           <w:rFonts w:ascii="Courier New" w:eastAsia="Times New Roman" w:hAnsi="Courier New" w:cs="Courier New"/>
@@ -7478,6 +7765,7 @@
         <w:t>nums.length</w:t>
       </w:r>
       <w:proofErr w:type="spellEnd"/>
+      <w:proofErr w:type="gramEnd"/>
       <w:r>
         <w:rPr>
           <w:rFonts w:ascii="Segoe UI" w:eastAsia="Times New Roman" w:hAnsi="Segoe UI" w:cs="Segoe UI"/>
@@ -7651,22 +7939,9 @@
           <w:sz w:val="19"/>
           <w:szCs w:val="19"/>
         </w:rPr>
-        <w:t>/// Leet code #922. Sort Array By Parity II</w:t>
-      </w:r>
-    </w:p>
-    <w:p>
-      <w:pPr>
-        <w:autoSpaceDE w:val="0"/>
-        <w:autoSpaceDN w:val="0"/>
-        <w:adjustRightInd w:val="0"/>
-        <w:spacing w:after="0" w:line="240" w:lineRule="auto"/>
-        <w:rPr>
-          <w:rFonts w:ascii="Consolas" w:hAnsi="Consolas" w:cs="Consolas"/>
-          <w:color w:val="000000"/>
-          <w:sz w:val="19"/>
-          <w:szCs w:val="19"/>
-        </w:rPr>
-      </w:pPr>
+        <w:t xml:space="preserve">/// Leet code #922. Sort Array </w:t>
+      </w:r>
+      <w:proofErr w:type="gramStart"/>
       <w:r>
         <w:rPr>
           <w:rFonts w:ascii="Consolas" w:hAnsi="Consolas" w:cs="Consolas"/>
@@ -7674,6 +7949,39 @@
           <w:sz w:val="19"/>
           <w:szCs w:val="19"/>
         </w:rPr>
+        <w:t>By</w:t>
+      </w:r>
+      <w:proofErr w:type="gramEnd"/>
+      <w:r>
+        <w:rPr>
+          <w:rFonts w:ascii="Consolas" w:hAnsi="Consolas" w:cs="Consolas"/>
+          <w:color w:val="006400"/>
+          <w:sz w:val="19"/>
+          <w:szCs w:val="19"/>
+        </w:rPr>
+        <w:t xml:space="preserve"> Parity II</w:t>
+      </w:r>
+    </w:p>
+    <w:p>
+      <w:pPr>
+        <w:autoSpaceDE w:val="0"/>
+        <w:autoSpaceDN w:val="0"/>
+        <w:adjustRightInd w:val="0"/>
+        <w:spacing w:after="0" w:line="240" w:lineRule="auto"/>
+        <w:rPr>
+          <w:rFonts w:ascii="Consolas" w:hAnsi="Consolas" w:cs="Consolas"/>
+          <w:color w:val="000000"/>
+          <w:sz w:val="19"/>
+          <w:szCs w:val="19"/>
+        </w:rPr>
+      </w:pPr>
+      <w:r>
+        <w:rPr>
+          <w:rFonts w:ascii="Consolas" w:hAnsi="Consolas" w:cs="Consolas"/>
+          <w:color w:val="006400"/>
+          <w:sz w:val="19"/>
+          <w:szCs w:val="19"/>
+        </w:rPr>
         <w:t xml:space="preserve">/// </w:t>
       </w:r>
     </w:p>
@@ -8114,6 +8422,7 @@
         <w:t xml:space="preserve">/// 1. 2 &lt;= </w:t>
       </w:r>
       <w:proofErr w:type="spellStart"/>
+      <w:proofErr w:type="gramStart"/>
       <w:r>
         <w:rPr>
           <w:rFonts w:ascii="Consolas" w:hAnsi="Consolas" w:cs="Consolas"/>
@@ -8124,6 +8433,7 @@
         <w:t>A.length</w:t>
       </w:r>
       <w:proofErr w:type="spellEnd"/>
+      <w:proofErr w:type="gramEnd"/>
       <w:r>
         <w:rPr>
           <w:rFonts w:ascii="Consolas" w:hAnsi="Consolas" w:cs="Consolas"/>
@@ -8157,6 +8467,7 @@
         <w:t xml:space="preserve">/// 2. </w:t>
       </w:r>
       <w:proofErr w:type="spellStart"/>
+      <w:proofErr w:type="gramStart"/>
       <w:r>
         <w:rPr>
           <w:rFonts w:ascii="Consolas" w:hAnsi="Consolas" w:cs="Consolas"/>
@@ -8167,6 +8478,7 @@
         <w:t>A.length</w:t>
       </w:r>
       <w:proofErr w:type="spellEnd"/>
+      <w:proofErr w:type="gramEnd"/>
       <w:r>
         <w:rPr>
           <w:rFonts w:ascii="Consolas" w:hAnsi="Consolas" w:cs="Consolas"/>
@@ -8282,6 +8594,7 @@
         <w:t xml:space="preserve">&gt; </w:t>
       </w:r>
       <w:proofErr w:type="spellStart"/>
+      <w:proofErr w:type="gramStart"/>
       <w:r>
         <w:rPr>
           <w:rFonts w:ascii="Consolas" w:hAnsi="Consolas" w:cs="Consolas"/>
@@ -8302,6 +8615,7 @@
         <w:t>::</w:t>
       </w:r>
       <w:proofErr w:type="spellStart"/>
+      <w:proofErr w:type="gramEnd"/>
       <w:r>
         <w:rPr>
           <w:rFonts w:ascii="Consolas" w:hAnsi="Consolas" w:cs="Consolas"/>
@@ -8419,6 +8733,7 @@
           <w:sz w:val="19"/>
           <w:szCs w:val="19"/>
         </w:rPr>
+        <w:lastRenderedPageBreak/>
         <w:t xml:space="preserve">    </w:t>
       </w:r>
       <w:proofErr w:type="spellStart"/>
@@ -8439,8 +8754,19 @@
           <w:sz w:val="19"/>
           <w:szCs w:val="19"/>
         </w:rPr>
-        <w:t xml:space="preserve"> even = 0;</w:t>
-      </w:r>
+        <w:t xml:space="preserve"> even = </w:t>
+      </w:r>
+      <w:proofErr w:type="gramStart"/>
+      <w:r>
+        <w:rPr>
+          <w:rFonts w:ascii="Consolas" w:hAnsi="Consolas" w:cs="Consolas"/>
+          <w:color w:val="000000"/>
+          <w:sz w:val="19"/>
+          <w:szCs w:val="19"/>
+        </w:rPr>
+        <w:t>0;</w:t>
+      </w:r>
+      <w:proofErr w:type="gramEnd"/>
     </w:p>
     <w:p>
       <w:pPr>
@@ -8482,8 +8808,19 @@
           <w:sz w:val="19"/>
           <w:szCs w:val="19"/>
         </w:rPr>
-        <w:t xml:space="preserve"> odd = 1;</w:t>
-      </w:r>
+        <w:t xml:space="preserve"> odd = </w:t>
+      </w:r>
+      <w:proofErr w:type="gramStart"/>
+      <w:r>
+        <w:rPr>
+          <w:rFonts w:ascii="Consolas" w:hAnsi="Consolas" w:cs="Consolas"/>
+          <w:color w:val="000000"/>
+          <w:sz w:val="19"/>
+          <w:szCs w:val="19"/>
+        </w:rPr>
+        <w:t>1;</w:t>
+      </w:r>
+      <w:proofErr w:type="gramEnd"/>
     </w:p>
     <w:p>
       <w:pPr>
@@ -8543,6 +8880,7 @@
         </w:rPr>
         <w:t xml:space="preserve">&gt; result = </w:t>
       </w:r>
+      <w:proofErr w:type="gramStart"/>
       <w:r>
         <w:rPr>
           <w:rFonts w:ascii="Consolas" w:hAnsi="Consolas" w:cs="Consolas"/>
@@ -8561,6 +8899,7 @@
         </w:rPr>
         <w:t>;</w:t>
       </w:r>
+      <w:proofErr w:type="gramEnd"/>
     </w:p>
     <w:p>
       <w:pPr>
@@ -8603,6 +8942,7 @@
         <w:t xml:space="preserve"> (even &lt; </w:t>
       </w:r>
       <w:proofErr w:type="spellStart"/>
+      <w:proofErr w:type="gramStart"/>
       <w:r>
         <w:rPr>
           <w:rFonts w:ascii="Consolas" w:hAnsi="Consolas" w:cs="Consolas"/>
@@ -8622,6 +8962,7 @@
         <w:t>.size</w:t>
       </w:r>
       <w:proofErr w:type="spellEnd"/>
+      <w:proofErr w:type="gramEnd"/>
       <w:r>
         <w:rPr>
           <w:rFonts w:ascii="Consolas" w:hAnsi="Consolas" w:cs="Consolas"/>
@@ -8675,7 +9016,6 @@
           <w:sz w:val="19"/>
           <w:szCs w:val="19"/>
         </w:rPr>
-        <w:lastRenderedPageBreak/>
         <w:t xml:space="preserve">        </w:t>
       </w:r>
       <w:r>
@@ -8730,8 +9070,19 @@
           <w:sz w:val="19"/>
           <w:szCs w:val="19"/>
         </w:rPr>
-        <w:t xml:space="preserve"> % 2 == 0) even +=2;</w:t>
-      </w:r>
+        <w:t xml:space="preserve"> % 2 == 0) even +=</w:t>
+      </w:r>
+      <w:proofErr w:type="gramStart"/>
+      <w:r>
+        <w:rPr>
+          <w:rFonts w:ascii="Consolas" w:hAnsi="Consolas" w:cs="Consolas"/>
+          <w:color w:val="000000"/>
+          <w:sz w:val="19"/>
+          <w:szCs w:val="19"/>
+        </w:rPr>
+        <w:t>2;</w:t>
+      </w:r>
+      <w:proofErr w:type="gramEnd"/>
     </w:p>
     <w:p>
       <w:pPr>
@@ -8829,6 +9180,7 @@
         <w:t xml:space="preserve"> ((odd &lt; </w:t>
       </w:r>
       <w:proofErr w:type="spellStart"/>
+      <w:proofErr w:type="gramStart"/>
       <w:r>
         <w:rPr>
           <w:rFonts w:ascii="Consolas" w:hAnsi="Consolas" w:cs="Consolas"/>
@@ -8848,6 +9200,7 @@
         <w:t>.size</w:t>
       </w:r>
       <w:proofErr w:type="spellEnd"/>
+      <w:proofErr w:type="gramEnd"/>
       <w:r>
         <w:rPr>
           <w:rFonts w:ascii="Consolas" w:hAnsi="Consolas" w:cs="Consolas"/>
@@ -8979,6 +9332,7 @@
         </w:rPr>
         <w:t>]</w:t>
       </w:r>
+      <w:proofErr w:type="gramStart"/>
       <w:r>
         <w:rPr>
           <w:rFonts w:ascii="Consolas" w:hAnsi="Consolas" w:cs="Consolas"/>
@@ -8988,6 +9342,7 @@
         </w:rPr>
         <w:t>);</w:t>
       </w:r>
+      <w:proofErr w:type="gramEnd"/>
     </w:p>
     <w:p>
       <w:pPr>
@@ -9073,8 +9428,19 @@
           <w:sz w:val="19"/>
           <w:szCs w:val="19"/>
         </w:rPr>
-        <w:t xml:space="preserve"> result;</w:t>
-      </w:r>
+        <w:t xml:space="preserve"> </w:t>
+      </w:r>
+      <w:proofErr w:type="gramStart"/>
+      <w:r>
+        <w:rPr>
+          <w:rFonts w:ascii="Consolas" w:hAnsi="Consolas" w:cs="Consolas"/>
+          <w:color w:val="000000"/>
+          <w:sz w:val="19"/>
+          <w:szCs w:val="19"/>
+        </w:rPr>
+        <w:t>result;</w:t>
+      </w:r>
+      <w:proofErr w:type="gramEnd"/>
     </w:p>
     <w:p>
       <w:pPr>
@@ -9905,9 +10271,11 @@
           <w:szCs w:val="20"/>
           <w:shd w:val="clear" w:color="auto" w:fill="F7F9FA"/>
         </w:rPr>
+        <w:lastRenderedPageBreak/>
         <w:t xml:space="preserve">1 &lt;= </w:t>
       </w:r>
       <w:proofErr w:type="spellStart"/>
+      <w:proofErr w:type="gramStart"/>
       <w:r>
         <w:rPr>
           <w:rFonts w:ascii="Courier New" w:eastAsia="Times New Roman" w:hAnsi="Courier New" w:cs="Courier New"/>
@@ -9919,6 +10287,7 @@
         <w:t>people.length</w:t>
       </w:r>
       <w:proofErr w:type="spellEnd"/>
+      <w:proofErr w:type="gramEnd"/>
       <w:r>
         <w:rPr>
           <w:rFonts w:ascii="Courier New" w:eastAsia="Times New Roman" w:hAnsi="Courier New" w:cs="Courier New"/>
@@ -9983,7 +10352,6 @@
         <w:pStyle w:val="Heading3"/>
       </w:pPr>
       <w:r>
-        <w:lastRenderedPageBreak/>
         <w:t xml:space="preserve">Analysis: </w:t>
       </w:r>
     </w:p>
@@ -10762,6 +11130,7 @@
         <w:t xml:space="preserve">/// 1. 1 &lt;= </w:t>
       </w:r>
       <w:proofErr w:type="spellStart"/>
+      <w:proofErr w:type="gramStart"/>
       <w:r>
         <w:rPr>
           <w:rFonts w:ascii="Consolas" w:hAnsi="Consolas" w:cs="Consolas"/>
@@ -10772,6 +11141,7 @@
         <w:t>people.length</w:t>
       </w:r>
       <w:proofErr w:type="spellEnd"/>
+      <w:proofErr w:type="gramEnd"/>
       <w:r>
         <w:rPr>
           <w:rFonts w:ascii="Consolas" w:hAnsi="Consolas" w:cs="Consolas"/>
@@ -10869,6 +11239,7 @@
         <w:t xml:space="preserve"> </w:t>
       </w:r>
       <w:proofErr w:type="spellStart"/>
+      <w:proofErr w:type="gramStart"/>
       <w:r>
         <w:rPr>
           <w:rFonts w:ascii="Consolas" w:hAnsi="Consolas" w:cs="Consolas"/>
@@ -10889,6 +11260,7 @@
         <w:t>::</w:t>
       </w:r>
       <w:proofErr w:type="spellStart"/>
+      <w:proofErr w:type="gramEnd"/>
       <w:r>
         <w:rPr>
           <w:rFonts w:ascii="Consolas" w:hAnsi="Consolas" w:cs="Consolas"/>
@@ -11060,8 +11432,19 @@
           <w:sz w:val="19"/>
           <w:szCs w:val="19"/>
         </w:rPr>
-        <w:t xml:space="preserve"> result = 0;</w:t>
-      </w:r>
+        <w:t xml:space="preserve"> result = </w:t>
+      </w:r>
+      <w:proofErr w:type="gramStart"/>
+      <w:r>
+        <w:rPr>
+          <w:rFonts w:ascii="Consolas" w:hAnsi="Consolas" w:cs="Consolas"/>
+          <w:color w:val="000000"/>
+          <w:sz w:val="19"/>
+          <w:szCs w:val="19"/>
+        </w:rPr>
+        <w:t>0;</w:t>
+      </w:r>
+      <w:proofErr w:type="gramEnd"/>
     </w:p>
     <w:p>
       <w:pPr>
@@ -11086,6 +11469,7 @@
         <w:t xml:space="preserve">    sort(</w:t>
       </w:r>
       <w:proofErr w:type="spellStart"/>
+      <w:proofErr w:type="gramStart"/>
       <w:r>
         <w:rPr>
           <w:rFonts w:ascii="Consolas" w:hAnsi="Consolas" w:cs="Consolas"/>
@@ -11105,6 +11489,7 @@
         <w:t>.begin</w:t>
       </w:r>
       <w:proofErr w:type="spellEnd"/>
+      <w:proofErr w:type="gramEnd"/>
       <w:r>
         <w:rPr>
           <w:rFonts w:ascii="Consolas" w:hAnsi="Consolas" w:cs="Consolas"/>
@@ -11182,7 +11567,27 @@
           <w:sz w:val="19"/>
           <w:szCs w:val="19"/>
         </w:rPr>
-        <w:t xml:space="preserve"> first = 0; </w:t>
+        <w:t xml:space="preserve"> first = </w:t>
+      </w:r>
+      <w:proofErr w:type="gramStart"/>
+      <w:r>
+        <w:rPr>
+          <w:rFonts w:ascii="Consolas" w:hAnsi="Consolas" w:cs="Consolas"/>
+          <w:color w:val="000000"/>
+          <w:sz w:val="19"/>
+          <w:szCs w:val="19"/>
+        </w:rPr>
+        <w:t>0;</w:t>
+      </w:r>
+      <w:proofErr w:type="gramEnd"/>
+      <w:r>
+        <w:rPr>
+          <w:rFonts w:ascii="Consolas" w:hAnsi="Consolas" w:cs="Consolas"/>
+          <w:color w:val="000000"/>
+          <w:sz w:val="19"/>
+          <w:szCs w:val="19"/>
+        </w:rPr>
+        <w:t xml:space="preserve"> </w:t>
       </w:r>
     </w:p>
     <w:p>
@@ -11226,6 +11631,7 @@
         <w:t xml:space="preserve"> last = </w:t>
       </w:r>
       <w:proofErr w:type="spellStart"/>
+      <w:proofErr w:type="gramStart"/>
       <w:r>
         <w:rPr>
           <w:rFonts w:ascii="Consolas" w:hAnsi="Consolas" w:cs="Consolas"/>
@@ -11245,6 +11651,7 @@
         <w:t>.size</w:t>
       </w:r>
       <w:proofErr w:type="spellEnd"/>
+      <w:proofErr w:type="gramEnd"/>
       <w:r>
         <w:rPr>
           <w:rFonts w:ascii="Consolas" w:hAnsi="Consolas" w:cs="Consolas"/>
@@ -11511,8 +11918,19 @@
           <w:sz w:val="19"/>
           <w:szCs w:val="19"/>
         </w:rPr>
-        <w:t xml:space="preserve">            first++;</w:t>
-      </w:r>
+        <w:t xml:space="preserve">            first+</w:t>
+      </w:r>
+      <w:proofErr w:type="gramStart"/>
+      <w:r>
+        <w:rPr>
+          <w:rFonts w:ascii="Consolas" w:hAnsi="Consolas" w:cs="Consolas"/>
+          <w:color w:val="000000"/>
+          <w:sz w:val="19"/>
+          <w:szCs w:val="19"/>
+        </w:rPr>
+        <w:t>+;</w:t>
+      </w:r>
+      <w:proofErr w:type="gramEnd"/>
     </w:p>
     <w:p>
       <w:pPr>
@@ -11557,31 +11975,54 @@
           <w:sz w:val="19"/>
           <w:szCs w:val="19"/>
         </w:rPr>
-        <w:t xml:space="preserve">        last--;</w:t>
-      </w:r>
-    </w:p>
-    <w:p>
-      <w:pPr>
-        <w:autoSpaceDE w:val="0"/>
-        <w:autoSpaceDN w:val="0"/>
-        <w:adjustRightInd w:val="0"/>
-        <w:spacing w:after="0" w:line="240" w:lineRule="auto"/>
-        <w:rPr>
-          <w:rFonts w:ascii="Consolas" w:hAnsi="Consolas" w:cs="Consolas"/>
-          <w:color w:val="000000"/>
-          <w:sz w:val="19"/>
-          <w:szCs w:val="19"/>
-        </w:rPr>
-      </w:pPr>
-      <w:r>
-        <w:rPr>
-          <w:rFonts w:ascii="Consolas" w:hAnsi="Consolas" w:cs="Consolas"/>
-          <w:color w:val="000000"/>
-          <w:sz w:val="19"/>
-          <w:szCs w:val="19"/>
-        </w:rPr>
-        <w:t xml:space="preserve">        result++;</w:t>
-      </w:r>
+        <w:t xml:space="preserve">        last-</w:t>
+      </w:r>
+      <w:proofErr w:type="gramStart"/>
+      <w:r>
+        <w:rPr>
+          <w:rFonts w:ascii="Consolas" w:hAnsi="Consolas" w:cs="Consolas"/>
+          <w:color w:val="000000"/>
+          <w:sz w:val="19"/>
+          <w:szCs w:val="19"/>
+        </w:rPr>
+        <w:t>-;</w:t>
+      </w:r>
+      <w:proofErr w:type="gramEnd"/>
+    </w:p>
+    <w:p>
+      <w:pPr>
+        <w:autoSpaceDE w:val="0"/>
+        <w:autoSpaceDN w:val="0"/>
+        <w:adjustRightInd w:val="0"/>
+        <w:spacing w:after="0" w:line="240" w:lineRule="auto"/>
+        <w:rPr>
+          <w:rFonts w:ascii="Consolas" w:hAnsi="Consolas" w:cs="Consolas"/>
+          <w:color w:val="000000"/>
+          <w:sz w:val="19"/>
+          <w:szCs w:val="19"/>
+        </w:rPr>
+      </w:pPr>
+      <w:r>
+        <w:rPr>
+          <w:rFonts w:ascii="Consolas" w:hAnsi="Consolas" w:cs="Consolas"/>
+          <w:color w:val="000000"/>
+          <w:sz w:val="19"/>
+          <w:szCs w:val="19"/>
+        </w:rPr>
+        <w:lastRenderedPageBreak/>
+        <w:t xml:space="preserve">        result+</w:t>
+      </w:r>
+      <w:proofErr w:type="gramStart"/>
+      <w:r>
+        <w:rPr>
+          <w:rFonts w:ascii="Consolas" w:hAnsi="Consolas" w:cs="Consolas"/>
+          <w:color w:val="000000"/>
+          <w:sz w:val="19"/>
+          <w:szCs w:val="19"/>
+        </w:rPr>
+        <w:t>+;</w:t>
+      </w:r>
+      <w:proofErr w:type="gramEnd"/>
     </w:p>
     <w:p>
       <w:pPr>
@@ -11644,8 +12085,19 @@
           <w:sz w:val="19"/>
           <w:szCs w:val="19"/>
         </w:rPr>
-        <w:t xml:space="preserve"> result;</w:t>
-      </w:r>
+        <w:t xml:space="preserve"> </w:t>
+      </w:r>
+      <w:proofErr w:type="gramStart"/>
+      <w:r>
+        <w:rPr>
+          <w:rFonts w:ascii="Consolas" w:hAnsi="Consolas" w:cs="Consolas"/>
+          <w:color w:val="000000"/>
+          <w:sz w:val="19"/>
+          <w:szCs w:val="19"/>
+        </w:rPr>
+        <w:t>result;</w:t>
+      </w:r>
+      <w:proofErr w:type="gramEnd"/>
     </w:p>
     <w:p>
       <w:r>
@@ -11663,8 +12115,15 @@
         <w:pStyle w:val="Heading2"/>
       </w:pPr>
       <w:r>
-        <w:lastRenderedPageBreak/>
-        <w:t>1100. Find K-Length Substrings With No Repeated Characters</w:t>
+        <w:t xml:space="preserve">1100. Find K-Length Substrings </w:t>
+      </w:r>
+      <w:proofErr w:type="gramStart"/>
+      <w:r>
+        <w:t>With</w:t>
+      </w:r>
+      <w:proofErr w:type="gramEnd"/>
+      <w:r>
+        <w:t xml:space="preserve"> No Repeated Characters</w:t>
       </w:r>
     </w:p>
     <w:p>
@@ -12386,6 +12845,7 @@
         <w:t xml:space="preserve">1 &lt;= </w:t>
       </w:r>
       <w:proofErr w:type="spellStart"/>
+      <w:proofErr w:type="gramStart"/>
       <w:r>
         <w:rPr>
           <w:rFonts w:ascii="Courier New" w:eastAsia="Times New Roman" w:hAnsi="Courier New" w:cs="Courier New"/>
@@ -12397,6 +12857,7 @@
         <w:t>s.length</w:t>
       </w:r>
       <w:proofErr w:type="spellEnd"/>
+      <w:proofErr w:type="gramEnd"/>
       <w:r>
         <w:rPr>
           <w:rFonts w:ascii="Courier New" w:eastAsia="Times New Roman" w:hAnsi="Courier New" w:cs="Courier New"/>
@@ -12505,10 +12966,7 @@
         <w:spacing w:before="100" w:beforeAutospacing="1" w:after="100" w:afterAutospacing="1" w:line="240" w:lineRule="auto"/>
       </w:pPr>
       <w:r>
-        <w:t>Keep the two pointers</w:t>
-      </w:r>
-      <w:r>
-        <w:t xml:space="preserve"> with K distance, track the </w:t>
+        <w:t xml:space="preserve">Keep the two pointers with K distance, track the </w:t>
       </w:r>
       <w:proofErr w:type="spellStart"/>
       <w:r>
@@ -12571,22 +13029,9 @@
           <w:sz w:val="19"/>
           <w:szCs w:val="19"/>
         </w:rPr>
-        <w:t>/// Leet code #1100. Find K-Length Substrings With No Repeated Characters</w:t>
-      </w:r>
-    </w:p>
-    <w:p>
-      <w:pPr>
-        <w:autoSpaceDE w:val="0"/>
-        <w:autoSpaceDN w:val="0"/>
-        <w:adjustRightInd w:val="0"/>
-        <w:spacing w:after="0" w:line="240" w:lineRule="auto"/>
-        <w:rPr>
-          <w:rFonts w:ascii="Consolas" w:hAnsi="Consolas" w:cs="Consolas"/>
-          <w:color w:val="000000"/>
-          <w:sz w:val="19"/>
-          <w:szCs w:val="19"/>
-        </w:rPr>
-      </w:pPr>
+        <w:t xml:space="preserve">/// Leet code #1100. Find K-Length Substrings </w:t>
+      </w:r>
+      <w:proofErr w:type="gramStart"/>
       <w:r>
         <w:rPr>
           <w:rFonts w:ascii="Consolas" w:hAnsi="Consolas" w:cs="Consolas"/>
@@ -12594,6 +13039,39 @@
           <w:sz w:val="19"/>
           <w:szCs w:val="19"/>
         </w:rPr>
+        <w:t>With</w:t>
+      </w:r>
+      <w:proofErr w:type="gramEnd"/>
+      <w:r>
+        <w:rPr>
+          <w:rFonts w:ascii="Consolas" w:hAnsi="Consolas" w:cs="Consolas"/>
+          <w:color w:val="006400"/>
+          <w:sz w:val="19"/>
+          <w:szCs w:val="19"/>
+        </w:rPr>
+        <w:t xml:space="preserve"> No Repeated Characters</w:t>
+      </w:r>
+    </w:p>
+    <w:p>
+      <w:pPr>
+        <w:autoSpaceDE w:val="0"/>
+        <w:autoSpaceDN w:val="0"/>
+        <w:adjustRightInd w:val="0"/>
+        <w:spacing w:after="0" w:line="240" w:lineRule="auto"/>
+        <w:rPr>
+          <w:rFonts w:ascii="Consolas" w:hAnsi="Consolas" w:cs="Consolas"/>
+          <w:color w:val="000000"/>
+          <w:sz w:val="19"/>
+          <w:szCs w:val="19"/>
+        </w:rPr>
+      </w:pPr>
+      <w:r>
+        <w:rPr>
+          <w:rFonts w:ascii="Consolas" w:hAnsi="Consolas" w:cs="Consolas"/>
+          <w:color w:val="006400"/>
+          <w:sz w:val="19"/>
+          <w:szCs w:val="19"/>
+        </w:rPr>
         <w:t xml:space="preserve">/// </w:t>
       </w:r>
     </w:p>
@@ -12752,6 +13230,7 @@
           <w:sz w:val="19"/>
           <w:szCs w:val="19"/>
         </w:rPr>
+        <w:lastRenderedPageBreak/>
         <w:t>/// Output: 6</w:t>
       </w:r>
     </w:p>
@@ -12798,7 +13277,27 @@
           <w:sz w:val="19"/>
           <w:szCs w:val="19"/>
         </w:rPr>
-        <w:t>/// There are 6 substrings they are : '</w:t>
+        <w:t xml:space="preserve">/// There are 6 substrings they </w:t>
+      </w:r>
+      <w:proofErr w:type="gramStart"/>
+      <w:r>
+        <w:rPr>
+          <w:rFonts w:ascii="Consolas" w:hAnsi="Consolas" w:cs="Consolas"/>
+          <w:color w:val="006400"/>
+          <w:sz w:val="19"/>
+          <w:szCs w:val="19"/>
+        </w:rPr>
+        <w:t>are :</w:t>
+      </w:r>
+      <w:proofErr w:type="gramEnd"/>
+      <w:r>
+        <w:rPr>
+          <w:rFonts w:ascii="Consolas" w:hAnsi="Consolas" w:cs="Consolas"/>
+          <w:color w:val="006400"/>
+          <w:sz w:val="19"/>
+          <w:szCs w:val="19"/>
+        </w:rPr>
+        <w:t xml:space="preserve"> '</w:t>
       </w:r>
       <w:proofErr w:type="spellStart"/>
       <w:r>
@@ -12987,7 +13486,6 @@
           <w:sz w:val="19"/>
           <w:szCs w:val="19"/>
         </w:rPr>
-        <w:lastRenderedPageBreak/>
         <w:t>/// Example 2:</w:t>
       </w:r>
     </w:p>
@@ -13175,6 +13673,7 @@
         <w:t xml:space="preserve">/// 1 &lt;= </w:t>
       </w:r>
       <w:proofErr w:type="spellStart"/>
+      <w:proofErr w:type="gramStart"/>
       <w:r>
         <w:rPr>
           <w:rFonts w:ascii="Consolas" w:hAnsi="Consolas" w:cs="Consolas"/>
@@ -13185,6 +13684,7 @@
         <w:t>S.length</w:t>
       </w:r>
       <w:proofErr w:type="spellEnd"/>
+      <w:proofErr w:type="gramEnd"/>
       <w:r>
         <w:rPr>
           <w:rFonts w:ascii="Consolas" w:hAnsi="Consolas" w:cs="Consolas"/>
@@ -13305,6 +13805,7 @@
         <w:t xml:space="preserve"> </w:t>
       </w:r>
       <w:proofErr w:type="spellStart"/>
+      <w:proofErr w:type="gramStart"/>
       <w:r>
         <w:rPr>
           <w:rFonts w:ascii="Consolas" w:hAnsi="Consolas" w:cs="Consolas"/>
@@ -13325,6 +13826,7 @@
         <w:t>::</w:t>
       </w:r>
       <w:proofErr w:type="spellStart"/>
+      <w:proofErr w:type="gramEnd"/>
       <w:r>
         <w:rPr>
           <w:rFonts w:ascii="Consolas" w:hAnsi="Consolas" w:cs="Consolas"/>
@@ -13496,7 +13998,27 @@
           <w:sz w:val="19"/>
           <w:szCs w:val="19"/>
         </w:rPr>
-        <w:t>&gt; substring(26);</w:t>
+        <w:t xml:space="preserve">&gt; </w:t>
+      </w:r>
+      <w:proofErr w:type="gramStart"/>
+      <w:r>
+        <w:rPr>
+          <w:rFonts w:ascii="Consolas" w:hAnsi="Consolas" w:cs="Consolas"/>
+          <w:color w:val="000000"/>
+          <w:sz w:val="19"/>
+          <w:szCs w:val="19"/>
+        </w:rPr>
+        <w:t>substring(</w:t>
+      </w:r>
+      <w:proofErr w:type="gramEnd"/>
+      <w:r>
+        <w:rPr>
+          <w:rFonts w:ascii="Consolas" w:hAnsi="Consolas" w:cs="Consolas"/>
+          <w:color w:val="000000"/>
+          <w:sz w:val="19"/>
+          <w:szCs w:val="19"/>
+        </w:rPr>
+        <w:t>26);</w:t>
       </w:r>
     </w:p>
     <w:p>
@@ -13537,8 +14059,19 @@
           <w:sz w:val="19"/>
           <w:szCs w:val="19"/>
         </w:rPr>
-        <w:t xml:space="preserve"> first = 0;</w:t>
-      </w:r>
+        <w:t xml:space="preserve"> first = </w:t>
+      </w:r>
+      <w:proofErr w:type="gramStart"/>
+      <w:r>
+        <w:rPr>
+          <w:rFonts w:ascii="Consolas" w:hAnsi="Consolas" w:cs="Consolas"/>
+          <w:color w:val="000000"/>
+          <w:sz w:val="19"/>
+          <w:szCs w:val="19"/>
+        </w:rPr>
+        <w:t>0;</w:t>
+      </w:r>
+      <w:proofErr w:type="gramEnd"/>
     </w:p>
     <w:p>
       <w:pPr>
@@ -13578,8 +14111,19 @@
           <w:sz w:val="19"/>
           <w:szCs w:val="19"/>
         </w:rPr>
-        <w:t xml:space="preserve"> last = 0;</w:t>
-      </w:r>
+        <w:t xml:space="preserve"> last = </w:t>
+      </w:r>
+      <w:proofErr w:type="gramStart"/>
+      <w:r>
+        <w:rPr>
+          <w:rFonts w:ascii="Consolas" w:hAnsi="Consolas" w:cs="Consolas"/>
+          <w:color w:val="000000"/>
+          <w:sz w:val="19"/>
+          <w:szCs w:val="19"/>
+        </w:rPr>
+        <w:t>0;</w:t>
+      </w:r>
+      <w:proofErr w:type="gramEnd"/>
     </w:p>
     <w:p>
       <w:pPr>
@@ -13619,8 +14163,19 @@
           <w:sz w:val="19"/>
           <w:szCs w:val="19"/>
         </w:rPr>
-        <w:t xml:space="preserve"> result = 0;</w:t>
-      </w:r>
+        <w:t xml:space="preserve"> result = </w:t>
+      </w:r>
+      <w:proofErr w:type="gramStart"/>
+      <w:r>
+        <w:rPr>
+          <w:rFonts w:ascii="Consolas" w:hAnsi="Consolas" w:cs="Consolas"/>
+          <w:color w:val="000000"/>
+          <w:sz w:val="19"/>
+          <w:szCs w:val="19"/>
+        </w:rPr>
+        <w:t>0;</w:t>
+      </w:r>
+      <w:proofErr w:type="gramEnd"/>
     </w:p>
     <w:p>
       <w:pPr>
@@ -13681,6 +14236,7 @@
         <w:t>)</w:t>
       </w:r>
       <w:proofErr w:type="spellStart"/>
+      <w:proofErr w:type="gramStart"/>
       <w:r>
         <w:rPr>
           <w:rFonts w:ascii="Consolas" w:hAnsi="Consolas" w:cs="Consolas"/>
@@ -13700,6 +14256,7 @@
         <w:t>.size</w:t>
       </w:r>
       <w:proofErr w:type="spellEnd"/>
+      <w:proofErr w:type="gramEnd"/>
       <w:r>
         <w:rPr>
           <w:rFonts w:ascii="Consolas" w:hAnsi="Consolas" w:cs="Consolas"/>
@@ -13979,31 +14536,53 @@
           <w:sz w:val="19"/>
           <w:szCs w:val="19"/>
         </w:rPr>
-        <w:t xml:space="preserve"> = 0;</w:t>
-      </w:r>
-    </w:p>
-    <w:p>
-      <w:pPr>
-        <w:autoSpaceDE w:val="0"/>
-        <w:autoSpaceDN w:val="0"/>
-        <w:adjustRightInd w:val="0"/>
-        <w:spacing w:after="0" w:line="240" w:lineRule="auto"/>
-        <w:rPr>
-          <w:rFonts w:ascii="Consolas" w:hAnsi="Consolas" w:cs="Consolas"/>
-          <w:color w:val="000000"/>
-          <w:sz w:val="19"/>
-          <w:szCs w:val="19"/>
-        </w:rPr>
-      </w:pPr>
-      <w:r>
-        <w:rPr>
-          <w:rFonts w:ascii="Consolas" w:hAnsi="Consolas" w:cs="Consolas"/>
-          <w:color w:val="000000"/>
-          <w:sz w:val="19"/>
-          <w:szCs w:val="19"/>
-        </w:rPr>
-        <w:t xml:space="preserve">            first++;</w:t>
-      </w:r>
+        <w:t xml:space="preserve"> = </w:t>
+      </w:r>
+      <w:proofErr w:type="gramStart"/>
+      <w:r>
+        <w:rPr>
+          <w:rFonts w:ascii="Consolas" w:hAnsi="Consolas" w:cs="Consolas"/>
+          <w:color w:val="000000"/>
+          <w:sz w:val="19"/>
+          <w:szCs w:val="19"/>
+        </w:rPr>
+        <w:t>0;</w:t>
+      </w:r>
+      <w:proofErr w:type="gramEnd"/>
+    </w:p>
+    <w:p>
+      <w:pPr>
+        <w:autoSpaceDE w:val="0"/>
+        <w:autoSpaceDN w:val="0"/>
+        <w:adjustRightInd w:val="0"/>
+        <w:spacing w:after="0" w:line="240" w:lineRule="auto"/>
+        <w:rPr>
+          <w:rFonts w:ascii="Consolas" w:hAnsi="Consolas" w:cs="Consolas"/>
+          <w:color w:val="000000"/>
+          <w:sz w:val="19"/>
+          <w:szCs w:val="19"/>
+        </w:rPr>
+      </w:pPr>
+      <w:r>
+        <w:rPr>
+          <w:rFonts w:ascii="Consolas" w:hAnsi="Consolas" w:cs="Consolas"/>
+          <w:color w:val="000000"/>
+          <w:sz w:val="19"/>
+          <w:szCs w:val="19"/>
+        </w:rPr>
+        <w:t xml:space="preserve">            first+</w:t>
+      </w:r>
+      <w:proofErr w:type="gramStart"/>
+      <w:r>
+        <w:rPr>
+          <w:rFonts w:ascii="Consolas" w:hAnsi="Consolas" w:cs="Consolas"/>
+          <w:color w:val="000000"/>
+          <w:sz w:val="19"/>
+          <w:szCs w:val="19"/>
+        </w:rPr>
+        <w:t>+;</w:t>
+      </w:r>
+      <w:proofErr w:type="gramEnd"/>
     </w:p>
     <w:p>
       <w:pPr>
@@ -14184,31 +14763,53 @@
           <w:sz w:val="19"/>
           <w:szCs w:val="19"/>
         </w:rPr>
-        <w:t xml:space="preserve"> = 1;</w:t>
-      </w:r>
-    </w:p>
-    <w:p>
-      <w:pPr>
-        <w:autoSpaceDE w:val="0"/>
-        <w:autoSpaceDN w:val="0"/>
-        <w:adjustRightInd w:val="0"/>
-        <w:spacing w:after="0" w:line="240" w:lineRule="auto"/>
-        <w:rPr>
-          <w:rFonts w:ascii="Consolas" w:hAnsi="Consolas" w:cs="Consolas"/>
-          <w:color w:val="000000"/>
-          <w:sz w:val="19"/>
-          <w:szCs w:val="19"/>
-        </w:rPr>
-      </w:pPr>
-      <w:r>
-        <w:rPr>
-          <w:rFonts w:ascii="Consolas" w:hAnsi="Consolas" w:cs="Consolas"/>
-          <w:color w:val="000000"/>
-          <w:sz w:val="19"/>
-          <w:szCs w:val="19"/>
-        </w:rPr>
-        <w:t xml:space="preserve">            last++;</w:t>
-      </w:r>
+        <w:t xml:space="preserve"> = </w:t>
+      </w:r>
+      <w:proofErr w:type="gramStart"/>
+      <w:r>
+        <w:rPr>
+          <w:rFonts w:ascii="Consolas" w:hAnsi="Consolas" w:cs="Consolas"/>
+          <w:color w:val="000000"/>
+          <w:sz w:val="19"/>
+          <w:szCs w:val="19"/>
+        </w:rPr>
+        <w:t>1;</w:t>
+      </w:r>
+      <w:proofErr w:type="gramEnd"/>
+    </w:p>
+    <w:p>
+      <w:pPr>
+        <w:autoSpaceDE w:val="0"/>
+        <w:autoSpaceDN w:val="0"/>
+        <w:adjustRightInd w:val="0"/>
+        <w:spacing w:after="0" w:line="240" w:lineRule="auto"/>
+        <w:rPr>
+          <w:rFonts w:ascii="Consolas" w:hAnsi="Consolas" w:cs="Consolas"/>
+          <w:color w:val="000000"/>
+          <w:sz w:val="19"/>
+          <w:szCs w:val="19"/>
+        </w:rPr>
+      </w:pPr>
+      <w:r>
+        <w:rPr>
+          <w:rFonts w:ascii="Consolas" w:hAnsi="Consolas" w:cs="Consolas"/>
+          <w:color w:val="000000"/>
+          <w:sz w:val="19"/>
+          <w:szCs w:val="19"/>
+        </w:rPr>
+        <w:t xml:space="preserve">            last+</w:t>
+      </w:r>
+      <w:proofErr w:type="gramStart"/>
+      <w:r>
+        <w:rPr>
+          <w:rFonts w:ascii="Consolas" w:hAnsi="Consolas" w:cs="Consolas"/>
+          <w:color w:val="000000"/>
+          <w:sz w:val="19"/>
+          <w:szCs w:val="19"/>
+        </w:rPr>
+        <w:t>+;</w:t>
+      </w:r>
+      <w:proofErr w:type="gramEnd"/>
     </w:p>
     <w:p>
       <w:pPr>
@@ -14312,8 +14913,19 @@
           <w:sz w:val="19"/>
           <w:szCs w:val="19"/>
         </w:rPr>
-        <w:t xml:space="preserve">                result++;</w:t>
-      </w:r>
+        <w:t xml:space="preserve">                result+</w:t>
+      </w:r>
+      <w:proofErr w:type="gramStart"/>
+      <w:r>
+        <w:rPr>
+          <w:rFonts w:ascii="Consolas" w:hAnsi="Consolas" w:cs="Consolas"/>
+          <w:color w:val="000000"/>
+          <w:sz w:val="19"/>
+          <w:szCs w:val="19"/>
+        </w:rPr>
+        <w:t>+;</w:t>
+      </w:r>
+      <w:proofErr w:type="gramEnd"/>
     </w:p>
     <w:p>
       <w:pPr>
@@ -14416,31 +15028,53 @@
           <w:sz w:val="19"/>
           <w:szCs w:val="19"/>
         </w:rPr>
-        <w:t xml:space="preserve"> = 0;</w:t>
-      </w:r>
-    </w:p>
-    <w:p>
-      <w:pPr>
-        <w:autoSpaceDE w:val="0"/>
-        <w:autoSpaceDN w:val="0"/>
-        <w:adjustRightInd w:val="0"/>
-        <w:spacing w:after="0" w:line="240" w:lineRule="auto"/>
-        <w:rPr>
-          <w:rFonts w:ascii="Consolas" w:hAnsi="Consolas" w:cs="Consolas"/>
-          <w:color w:val="000000"/>
-          <w:sz w:val="19"/>
-          <w:szCs w:val="19"/>
-        </w:rPr>
-      </w:pPr>
-      <w:r>
-        <w:rPr>
-          <w:rFonts w:ascii="Consolas" w:hAnsi="Consolas" w:cs="Consolas"/>
-          <w:color w:val="000000"/>
-          <w:sz w:val="19"/>
-          <w:szCs w:val="19"/>
-        </w:rPr>
-        <w:t xml:space="preserve">                first++;</w:t>
-      </w:r>
+        <w:t xml:space="preserve"> = </w:t>
+      </w:r>
+      <w:proofErr w:type="gramStart"/>
+      <w:r>
+        <w:rPr>
+          <w:rFonts w:ascii="Consolas" w:hAnsi="Consolas" w:cs="Consolas"/>
+          <w:color w:val="000000"/>
+          <w:sz w:val="19"/>
+          <w:szCs w:val="19"/>
+        </w:rPr>
+        <w:t>0;</w:t>
+      </w:r>
+      <w:proofErr w:type="gramEnd"/>
+    </w:p>
+    <w:p>
+      <w:pPr>
+        <w:autoSpaceDE w:val="0"/>
+        <w:autoSpaceDN w:val="0"/>
+        <w:adjustRightInd w:val="0"/>
+        <w:spacing w:after="0" w:line="240" w:lineRule="auto"/>
+        <w:rPr>
+          <w:rFonts w:ascii="Consolas" w:hAnsi="Consolas" w:cs="Consolas"/>
+          <w:color w:val="000000"/>
+          <w:sz w:val="19"/>
+          <w:szCs w:val="19"/>
+        </w:rPr>
+      </w:pPr>
+      <w:r>
+        <w:rPr>
+          <w:rFonts w:ascii="Consolas" w:hAnsi="Consolas" w:cs="Consolas"/>
+          <w:color w:val="000000"/>
+          <w:sz w:val="19"/>
+          <w:szCs w:val="19"/>
+        </w:rPr>
+        <w:t xml:space="preserve">                first+</w:t>
+      </w:r>
+      <w:proofErr w:type="gramStart"/>
+      <w:r>
+        <w:rPr>
+          <w:rFonts w:ascii="Consolas" w:hAnsi="Consolas" w:cs="Consolas"/>
+          <w:color w:val="000000"/>
+          <w:sz w:val="19"/>
+          <w:szCs w:val="19"/>
+        </w:rPr>
+        <w:t>+;</w:t>
+      </w:r>
+      <w:proofErr w:type="gramEnd"/>
     </w:p>
     <w:p>
       <w:pPr>
@@ -14549,8 +15183,19 @@
           <w:sz w:val="19"/>
           <w:szCs w:val="19"/>
         </w:rPr>
-        <w:t xml:space="preserve"> result;</w:t>
-      </w:r>
+        <w:t xml:space="preserve"> </w:t>
+      </w:r>
+      <w:proofErr w:type="gramStart"/>
+      <w:r>
+        <w:rPr>
+          <w:rFonts w:ascii="Consolas" w:hAnsi="Consolas" w:cs="Consolas"/>
+          <w:color w:val="000000"/>
+          <w:sz w:val="19"/>
+          <w:szCs w:val="19"/>
+        </w:rPr>
+        <w:t>result;</w:t>
+      </w:r>
+      <w:proofErr w:type="gramEnd"/>
     </w:p>
     <w:p>
       <w:pPr>
@@ -14581,7 +15226,15 @@
         <w:pStyle w:val="Heading2"/>
       </w:pPr>
       <w:r>
-        <w:t>11. Container With Most Water</w:t>
+        <w:t xml:space="preserve">11. Container </w:t>
+      </w:r>
+      <w:proofErr w:type="gramStart"/>
+      <w:r>
+        <w:t>With</w:t>
+      </w:r>
+      <w:proofErr w:type="gramEnd"/>
+      <w:r>
+        <w:t xml:space="preserve"> Most Water</w:t>
       </w:r>
     </w:p>
     <w:p>
@@ -14696,7 +15349,18 @@
           <w:szCs w:val="20"/>
           <w:shd w:val="clear" w:color="auto" w:fill="F7F9FA"/>
         </w:rPr>
-        <w:t>, ..., a</w:t>
+        <w:t xml:space="preserve">, ..., </w:t>
+      </w:r>
+      <w:proofErr w:type="gramStart"/>
+      <w:r>
+        <w:rPr>
+          <w:rFonts w:ascii="Courier New" w:eastAsia="Times New Roman" w:hAnsi="Courier New" w:cs="Courier New"/>
+          <w:color w:val="546E7A"/>
+          <w:sz w:val="20"/>
+          <w:szCs w:val="20"/>
+          <w:shd w:val="clear" w:color="auto" w:fill="F7F9FA"/>
+        </w:rPr>
+        <w:t>a</w:t>
       </w:r>
       <w:r>
         <w:rPr>
@@ -14726,7 +15390,17 @@
           <w:sz w:val="21"/>
           <w:szCs w:val="21"/>
         </w:rPr>
-        <w:t>, where each represents a point at coordinate </w:t>
+        <w:t>,</w:t>
+      </w:r>
+      <w:proofErr w:type="gramEnd"/>
+      <w:r>
+        <w:rPr>
+          <w:rFonts w:ascii="Segoe UI" w:eastAsia="Times New Roman" w:hAnsi="Segoe UI" w:cs="Segoe UI"/>
+          <w:color w:val="263238"/>
+          <w:sz w:val="21"/>
+          <w:szCs w:val="21"/>
+        </w:rPr>
+        <w:t xml:space="preserve"> where each represents a point at coordinate </w:t>
       </w:r>
       <w:r>
         <w:rPr>
@@ -14916,6 +15590,7 @@
           <w:sz w:val="21"/>
           <w:szCs w:val="21"/>
         </w:rPr>
+        <w:lastRenderedPageBreak/>
         <w:t> </w:t>
       </w:r>
     </w:p>
@@ -14961,7 +15636,6 @@
           <w:sz w:val="21"/>
           <w:szCs w:val="21"/>
         </w:rPr>
-        <w:lastRenderedPageBreak/>
         <w:drawing>
           <wp:inline distT="0" distB="0" distL="0" distR="0" wp14:anchorId="624B163A" wp14:editId="145F256F">
             <wp:extent cx="5486400" cy="2623185"/>
@@ -15601,6 +16275,7 @@
         <w:t xml:space="preserve">n == </w:t>
       </w:r>
       <w:proofErr w:type="spellStart"/>
+      <w:proofErr w:type="gramStart"/>
       <w:r>
         <w:rPr>
           <w:rFonts w:ascii="Courier New" w:eastAsia="Times New Roman" w:hAnsi="Courier New" w:cs="Courier New"/>
@@ -15612,6 +16287,7 @@
         <w:t>height.length</w:t>
       </w:r>
       <w:proofErr w:type="spellEnd"/>
+      <w:proofErr w:type="gramEnd"/>
     </w:p>
     <w:p>
       <w:pPr>
@@ -15636,6 +16312,7 @@
           <w:szCs w:val="20"/>
           <w:shd w:val="clear" w:color="auto" w:fill="F7F9FA"/>
         </w:rPr>
+        <w:lastRenderedPageBreak/>
         <w:t>2 &lt;= n &lt;= 10</w:t>
       </w:r>
       <w:r>
@@ -15693,7 +16370,6 @@
         <w:pStyle w:val="Heading3"/>
       </w:pPr>
       <w:r>
-        <w:lastRenderedPageBreak/>
         <w:t xml:space="preserve">Analysis: </w:t>
       </w:r>
     </w:p>
@@ -15703,24 +16379,15 @@
         <w:spacing w:before="100" w:beforeAutospacing="1" w:after="100" w:afterAutospacing="1" w:line="240" w:lineRule="auto"/>
       </w:pPr>
       <w:r>
-        <w:t xml:space="preserve">Keep </w:t>
-      </w:r>
-      <w:r>
-        <w:t xml:space="preserve">on moving the </w:t>
+        <w:t xml:space="preserve">Keep on moving the </w:t>
       </w:r>
       <w:proofErr w:type="spellStart"/>
       <w:r>
-        <w:t>p</w:t>
-      </w:r>
-      <w:r>
-        <w:t>the</w:t>
+        <w:t>pthe</w:t>
       </w:r>
       <w:proofErr w:type="spellEnd"/>
       <w:r>
-        <w:t xml:space="preserve"> two pointers with left and right, if left height is lower, move left pointer to right, if right pointer is lower move right pointer.</w:t>
-      </w:r>
-      <w:r>
-        <w:t xml:space="preserve"> Calculate the area and get maximum one.</w:t>
+        <w:t xml:space="preserve"> two pointers with left and right, if left height is lower, move left pointer to right, if right pointer is lower move right pointer. Calculate the area and get maximum one.</w:t>
       </w:r>
     </w:p>
     <w:p/>
@@ -16024,6 +16691,7 @@
         <w:t xml:space="preserve"> </w:t>
       </w:r>
       <w:proofErr w:type="spellStart"/>
+      <w:proofErr w:type="gramStart"/>
       <w:r>
         <w:rPr>
           <w:rFonts w:ascii="Consolas" w:hAnsi="Consolas" w:cs="Consolas"/>
@@ -16044,6 +16712,7 @@
         <w:t>::</w:t>
       </w:r>
       <w:proofErr w:type="spellStart"/>
+      <w:proofErr w:type="gramEnd"/>
       <w:r>
         <w:rPr>
           <w:rFonts w:ascii="Consolas" w:hAnsi="Consolas" w:cs="Consolas"/>
@@ -16199,8 +16868,19 @@
           <w:sz w:val="19"/>
           <w:szCs w:val="19"/>
         </w:rPr>
-        <w:t xml:space="preserve"> = 0;</w:t>
-      </w:r>
+        <w:t xml:space="preserve"> = </w:t>
+      </w:r>
+      <w:proofErr w:type="gramStart"/>
+      <w:r>
+        <w:rPr>
+          <w:rFonts w:ascii="Consolas" w:hAnsi="Consolas" w:cs="Consolas"/>
+          <w:color w:val="000000"/>
+          <w:sz w:val="19"/>
+          <w:szCs w:val="19"/>
+        </w:rPr>
+        <w:t>0;</w:t>
+      </w:r>
+      <w:proofErr w:type="gramEnd"/>
     </w:p>
     <w:p>
       <w:pPr>
@@ -16243,6 +16923,7 @@
         <w:t xml:space="preserve"> first = 0, last = </w:t>
       </w:r>
       <w:proofErr w:type="spellStart"/>
+      <w:proofErr w:type="gramStart"/>
       <w:r>
         <w:rPr>
           <w:rFonts w:ascii="Consolas" w:hAnsi="Consolas" w:cs="Consolas"/>
@@ -16262,6 +16943,7 @@
         <w:t>.size</w:t>
       </w:r>
       <w:proofErr w:type="spellEnd"/>
+      <w:proofErr w:type="gramEnd"/>
       <w:r>
         <w:rPr>
           <w:rFonts w:ascii="Consolas" w:hAnsi="Consolas" w:cs="Consolas"/>
@@ -16464,8 +17146,19 @@
           <w:sz w:val="19"/>
           <w:szCs w:val="19"/>
         </w:rPr>
-        <w:t>) * (last - first);</w:t>
-      </w:r>
+        <w:t>) * (last - first</w:t>
+      </w:r>
+      <w:proofErr w:type="gramStart"/>
+      <w:r>
+        <w:rPr>
+          <w:rFonts w:ascii="Consolas" w:hAnsi="Consolas" w:cs="Consolas"/>
+          <w:color w:val="000000"/>
+          <w:sz w:val="19"/>
+          <w:szCs w:val="19"/>
+        </w:rPr>
+        <w:t>);</w:t>
+      </w:r>
+      <w:proofErr w:type="gramEnd"/>
     </w:p>
     <w:p>
       <w:pPr>
@@ -16591,8 +17284,19 @@
           <w:sz w:val="19"/>
           <w:szCs w:val="19"/>
         </w:rPr>
-        <w:t xml:space="preserve"> = area;</w:t>
-      </w:r>
+        <w:t xml:space="preserve"> = </w:t>
+      </w:r>
+      <w:proofErr w:type="gramStart"/>
+      <w:r>
+        <w:rPr>
+          <w:rFonts w:ascii="Consolas" w:hAnsi="Consolas" w:cs="Consolas"/>
+          <w:color w:val="000000"/>
+          <w:sz w:val="19"/>
+          <w:szCs w:val="19"/>
+        </w:rPr>
+        <w:t>area;</w:t>
+      </w:r>
+      <w:proofErr w:type="gramEnd"/>
     </w:p>
     <w:p>
       <w:pPr>
@@ -16805,8 +17509,19 @@
           <w:sz w:val="19"/>
           <w:szCs w:val="19"/>
         </w:rPr>
-        <w:t xml:space="preserve">            first++;</w:t>
-      </w:r>
+        <w:t xml:space="preserve">            first+</w:t>
+      </w:r>
+      <w:proofErr w:type="gramStart"/>
+      <w:r>
+        <w:rPr>
+          <w:rFonts w:ascii="Consolas" w:hAnsi="Consolas" w:cs="Consolas"/>
+          <w:color w:val="000000"/>
+          <w:sz w:val="19"/>
+          <w:szCs w:val="19"/>
+        </w:rPr>
+        <w:t>+;</w:t>
+      </w:r>
+      <w:proofErr w:type="gramEnd"/>
     </w:p>
     <w:p>
       <w:pPr>
@@ -16906,8 +17621,19 @@
           <w:sz w:val="19"/>
           <w:szCs w:val="19"/>
         </w:rPr>
-        <w:t xml:space="preserve">            last--;</w:t>
-      </w:r>
+        <w:t xml:space="preserve">            last-</w:t>
+      </w:r>
+      <w:proofErr w:type="gramStart"/>
+      <w:r>
+        <w:rPr>
+          <w:rFonts w:ascii="Consolas" w:hAnsi="Consolas" w:cs="Consolas"/>
+          <w:color w:val="000000"/>
+          <w:sz w:val="19"/>
+          <w:szCs w:val="19"/>
+        </w:rPr>
+        <w:t>-;</w:t>
+      </w:r>
+      <w:proofErr w:type="gramEnd"/>
     </w:p>
     <w:p>
       <w:pPr>
@@ -16996,6 +17722,7 @@
         <w:t xml:space="preserve"> </w:t>
       </w:r>
       <w:proofErr w:type="spellStart"/>
+      <w:proofErr w:type="gramStart"/>
       <w:r>
         <w:rPr>
           <w:rFonts w:ascii="Consolas" w:hAnsi="Consolas" w:cs="Consolas"/>
@@ -17015,6 +17742,7 @@
         </w:rPr>
         <w:t>;</w:t>
       </w:r>
+      <w:proofErr w:type="gramEnd"/>
     </w:p>
     <w:p>
       <w:pPr>
@@ -17065,7 +17793,15 @@
         <w:pStyle w:val="Heading2"/>
       </w:pPr>
       <w:r>
-        <w:t>1156. Swap For Longest Repeated Character Substring</w:t>
+        <w:t xml:space="preserve">1156. Swap </w:t>
+      </w:r>
+      <w:proofErr w:type="gramStart"/>
+      <w:r>
+        <w:t>For</w:t>
+      </w:r>
+      <w:proofErr w:type="gramEnd"/>
+      <w:r>
+        <w:t xml:space="preserve"> Longest Repeated Character Substring</w:t>
       </w:r>
     </w:p>
     <w:p>
@@ -17166,6 +17902,7 @@
           <w:sz w:val="21"/>
           <w:szCs w:val="21"/>
         </w:rPr>
+        <w:lastRenderedPageBreak/>
         <w:t>Return </w:t>
       </w:r>
       <w:r>
@@ -17230,7 +17967,6 @@
           <w:sz w:val="21"/>
           <w:szCs w:val="21"/>
         </w:rPr>
-        <w:lastRenderedPageBreak/>
         <w:t>Example 1:</w:t>
       </w:r>
     </w:p>
@@ -18206,6 +18942,7 @@
         <w:t xml:space="preserve">1 &lt;= </w:t>
       </w:r>
       <w:proofErr w:type="spellStart"/>
+      <w:proofErr w:type="gramStart"/>
       <w:r>
         <w:rPr>
           <w:rFonts w:ascii="Courier New" w:eastAsia="Times New Roman" w:hAnsi="Courier New" w:cs="Courier New"/>
@@ -18217,6 +18954,7 @@
         <w:t>text.length</w:t>
       </w:r>
       <w:proofErr w:type="spellEnd"/>
+      <w:proofErr w:type="gramEnd"/>
       <w:r>
         <w:rPr>
           <w:rFonts w:ascii="Courier New" w:eastAsia="Times New Roman" w:hAnsi="Courier New" w:cs="Courier New"/>
@@ -18279,6 +19017,7 @@
         <w:pStyle w:val="Heading3"/>
       </w:pPr>
       <w:r>
+        <w:lastRenderedPageBreak/>
         <w:t xml:space="preserve">Analysis: </w:t>
       </w:r>
     </w:p>
@@ -18315,7 +19054,6 @@
         <w:spacing w:before="100" w:beforeAutospacing="1" w:after="100" w:afterAutospacing="1" w:line="240" w:lineRule="auto"/>
       </w:pPr>
       <w:r>
-        <w:lastRenderedPageBreak/>
         <w:t>For each character from ‘a’ to ‘z’ the condition to make substring all as this character is the number of non-such characters within the window equals to the number of such characters out of the window, so you need to calculate the count of each character in advance.</w:t>
       </w:r>
     </w:p>
@@ -18324,8 +19062,13 @@
         <w:pStyle w:val="Heading2"/>
       </w:pPr>
       <w:r>
-        <w:t>42. Trapping Rain Water</w:t>
-      </w:r>
+        <w:t xml:space="preserve">42. Trapping </w:t>
+      </w:r>
+      <w:proofErr w:type="gramStart"/>
+      <w:r>
+        <w:t>Rain Water</w:t>
+      </w:r>
+      <w:proofErr w:type="gramEnd"/>
     </w:p>
     <w:p>
       <w:pPr>
@@ -18669,7 +19412,27 @@
           <w:sz w:val="20"/>
           <w:szCs w:val="20"/>
         </w:rPr>
-        <w:t xml:space="preserve"> The above elevation map (black section) is represented by array [0,1,0,2,1,0,1,3,2,1,2,1]. In this case, 6 units of rain water (blue section) are being trapped.</w:t>
+        <w:t xml:space="preserve"> The above elevation map (black section) is represented by array [0,1,0,2,1,0,1,3,2,1,2,1]. In this case, 6 units of </w:t>
+      </w:r>
+      <w:proofErr w:type="gramStart"/>
+      <w:r>
+        <w:rPr>
+          <w:rFonts w:ascii="Consolas" w:eastAsia="Times New Roman" w:hAnsi="Consolas" w:cs="Courier New"/>
+          <w:color w:val="263238"/>
+          <w:sz w:val="20"/>
+          <w:szCs w:val="20"/>
+        </w:rPr>
+        <w:t>rain water</w:t>
+      </w:r>
+      <w:proofErr w:type="gramEnd"/>
+      <w:r>
+        <w:rPr>
+          <w:rFonts w:ascii="Consolas" w:eastAsia="Times New Roman" w:hAnsi="Consolas" w:cs="Courier New"/>
+          <w:color w:val="263238"/>
+          <w:sz w:val="20"/>
+          <w:szCs w:val="20"/>
+        </w:rPr>
+        <w:t xml:space="preserve"> (blue section) are being trapped.</w:t>
       </w:r>
     </w:p>
     <w:p>
@@ -18865,6 +19628,7 @@
         <w:t xml:space="preserve">n == </w:t>
       </w:r>
       <w:proofErr w:type="spellStart"/>
+      <w:proofErr w:type="gramStart"/>
       <w:r>
         <w:rPr>
           <w:rFonts w:ascii="Courier New" w:eastAsia="Times New Roman" w:hAnsi="Courier New" w:cs="Courier New"/>
@@ -18876,6 +19640,7 @@
         <w:t>height.length</w:t>
       </w:r>
       <w:proofErr w:type="spellEnd"/>
+      <w:proofErr w:type="gramEnd"/>
     </w:p>
     <w:p>
       <w:pPr>
@@ -18966,10 +19731,7 @@
         <w:spacing w:before="100" w:beforeAutospacing="1" w:after="100" w:afterAutospacing="1" w:line="240" w:lineRule="auto"/>
       </w:pPr>
       <w:r>
-        <w:t xml:space="preserve">Keep the two pointers with </w:t>
-      </w:r>
-      <w:r>
-        <w:t>left and righ</w:t>
+        <w:t>Keep the two pointers with left and righ</w:t>
       </w:r>
       <w:r>
         <w:t>t, if left height is lower, move left pointer to right, if right pointer is lower move right pointer.</w:t>
@@ -19027,22 +19789,9 @@
           <w:sz w:val="19"/>
           <w:szCs w:val="19"/>
         </w:rPr>
-        <w:t xml:space="preserve">/// Leet code #42. Trapping Rain Water    </w:t>
-      </w:r>
-    </w:p>
-    <w:p>
-      <w:pPr>
-        <w:autoSpaceDE w:val="0"/>
-        <w:autoSpaceDN w:val="0"/>
-        <w:adjustRightInd w:val="0"/>
-        <w:spacing w:after="0" w:line="240" w:lineRule="auto"/>
-        <w:rPr>
-          <w:rFonts w:ascii="Consolas" w:hAnsi="Consolas" w:cs="Consolas"/>
-          <w:color w:val="000000"/>
-          <w:sz w:val="19"/>
-          <w:szCs w:val="19"/>
-        </w:rPr>
-      </w:pPr>
+        <w:t xml:space="preserve">/// Leet code #42. Trapping </w:t>
+      </w:r>
+      <w:proofErr w:type="gramStart"/>
       <w:r>
         <w:rPr>
           <w:rFonts w:ascii="Consolas" w:hAnsi="Consolas" w:cs="Consolas"/>
@@ -19050,6 +19799,39 @@
           <w:sz w:val="19"/>
           <w:szCs w:val="19"/>
         </w:rPr>
+        <w:t>Rain Water</w:t>
+      </w:r>
+      <w:proofErr w:type="gramEnd"/>
+      <w:r>
+        <w:rPr>
+          <w:rFonts w:ascii="Consolas" w:hAnsi="Consolas" w:cs="Consolas"/>
+          <w:color w:val="006400"/>
+          <w:sz w:val="19"/>
+          <w:szCs w:val="19"/>
+        </w:rPr>
+        <w:t xml:space="preserve">    </w:t>
+      </w:r>
+    </w:p>
+    <w:p>
+      <w:pPr>
+        <w:autoSpaceDE w:val="0"/>
+        <w:autoSpaceDN w:val="0"/>
+        <w:adjustRightInd w:val="0"/>
+        <w:spacing w:after="0" w:line="240" w:lineRule="auto"/>
+        <w:rPr>
+          <w:rFonts w:ascii="Consolas" w:hAnsi="Consolas" w:cs="Consolas"/>
+          <w:color w:val="000000"/>
+          <w:sz w:val="19"/>
+          <w:szCs w:val="19"/>
+        </w:rPr>
+      </w:pPr>
+      <w:r>
+        <w:rPr>
+          <w:rFonts w:ascii="Consolas" w:hAnsi="Consolas" w:cs="Consolas"/>
+          <w:color w:val="006400"/>
+          <w:sz w:val="19"/>
+          <w:szCs w:val="19"/>
+        </w:rPr>
         <w:t xml:space="preserve">/// Given </w:t>
       </w:r>
       <w:proofErr w:type="spellStart"/>
@@ -19070,22 +19852,9 @@
           <w:sz w:val="19"/>
           <w:szCs w:val="19"/>
         </w:rPr>
-        <w:t xml:space="preserve"> non-negative integers representing an elevation map where the </w:t>
-      </w:r>
-    </w:p>
-    <w:p>
-      <w:pPr>
-        <w:autoSpaceDE w:val="0"/>
-        <w:autoSpaceDN w:val="0"/>
-        <w:adjustRightInd w:val="0"/>
-        <w:spacing w:after="0" w:line="240" w:lineRule="auto"/>
-        <w:rPr>
-          <w:rFonts w:ascii="Consolas" w:hAnsi="Consolas" w:cs="Consolas"/>
-          <w:color w:val="000000"/>
-          <w:sz w:val="19"/>
-          <w:szCs w:val="19"/>
-        </w:rPr>
-      </w:pPr>
+        <w:t xml:space="preserve"> non-negative integers representing an elevation map </w:t>
+      </w:r>
+      <w:proofErr w:type="gramStart"/>
       <w:r>
         <w:rPr>
           <w:rFonts w:ascii="Consolas" w:hAnsi="Consolas" w:cs="Consolas"/>
@@ -19093,6 +19862,39 @@
           <w:sz w:val="19"/>
           <w:szCs w:val="19"/>
         </w:rPr>
+        <w:t>where</w:t>
+      </w:r>
+      <w:proofErr w:type="gramEnd"/>
+      <w:r>
+        <w:rPr>
+          <w:rFonts w:ascii="Consolas" w:hAnsi="Consolas" w:cs="Consolas"/>
+          <w:color w:val="006400"/>
+          <w:sz w:val="19"/>
+          <w:szCs w:val="19"/>
+        </w:rPr>
+        <w:t xml:space="preserve"> the </w:t>
+      </w:r>
+    </w:p>
+    <w:p>
+      <w:pPr>
+        <w:autoSpaceDE w:val="0"/>
+        <w:autoSpaceDN w:val="0"/>
+        <w:adjustRightInd w:val="0"/>
+        <w:spacing w:after="0" w:line="240" w:lineRule="auto"/>
+        <w:rPr>
+          <w:rFonts w:ascii="Consolas" w:hAnsi="Consolas" w:cs="Consolas"/>
+          <w:color w:val="000000"/>
+          <w:sz w:val="19"/>
+          <w:szCs w:val="19"/>
+        </w:rPr>
+      </w:pPr>
+      <w:r>
+        <w:rPr>
+          <w:rFonts w:ascii="Consolas" w:hAnsi="Consolas" w:cs="Consolas"/>
+          <w:color w:val="006400"/>
+          <w:sz w:val="19"/>
+          <w:szCs w:val="19"/>
+        </w:rPr>
         <w:t xml:space="preserve">/// width of each bar is 1, </w:t>
       </w:r>
     </w:p>
@@ -19116,22 +19918,9 @@
           <w:sz w:val="19"/>
           <w:szCs w:val="19"/>
         </w:rPr>
-        <w:t>/// compute how much water it is able to trap after raining.</w:t>
-      </w:r>
-    </w:p>
-    <w:p>
-      <w:pPr>
-        <w:autoSpaceDE w:val="0"/>
-        <w:autoSpaceDN w:val="0"/>
-        <w:adjustRightInd w:val="0"/>
-        <w:spacing w:after="0" w:line="240" w:lineRule="auto"/>
-        <w:rPr>
-          <w:rFonts w:ascii="Consolas" w:hAnsi="Consolas" w:cs="Consolas"/>
-          <w:color w:val="000000"/>
-          <w:sz w:val="19"/>
-          <w:szCs w:val="19"/>
-        </w:rPr>
-      </w:pPr>
+        <w:t xml:space="preserve">/// compute how much water it </w:t>
+      </w:r>
+      <w:proofErr w:type="gramStart"/>
       <w:r>
         <w:rPr>
           <w:rFonts w:ascii="Consolas" w:hAnsi="Consolas" w:cs="Consolas"/>
@@ -19139,6 +19928,39 @@
           <w:sz w:val="19"/>
           <w:szCs w:val="19"/>
         </w:rPr>
+        <w:t>is able to</w:t>
+      </w:r>
+      <w:proofErr w:type="gramEnd"/>
+      <w:r>
+        <w:rPr>
+          <w:rFonts w:ascii="Consolas" w:hAnsi="Consolas" w:cs="Consolas"/>
+          <w:color w:val="006400"/>
+          <w:sz w:val="19"/>
+          <w:szCs w:val="19"/>
+        </w:rPr>
+        <w:t xml:space="preserve"> trap after raining.</w:t>
+      </w:r>
+    </w:p>
+    <w:p>
+      <w:pPr>
+        <w:autoSpaceDE w:val="0"/>
+        <w:autoSpaceDN w:val="0"/>
+        <w:adjustRightInd w:val="0"/>
+        <w:spacing w:after="0" w:line="240" w:lineRule="auto"/>
+        <w:rPr>
+          <w:rFonts w:ascii="Consolas" w:hAnsi="Consolas" w:cs="Consolas"/>
+          <w:color w:val="000000"/>
+          <w:sz w:val="19"/>
+          <w:szCs w:val="19"/>
+        </w:rPr>
+      </w:pPr>
+      <w:r>
+        <w:rPr>
+          <w:rFonts w:ascii="Consolas" w:hAnsi="Consolas" w:cs="Consolas"/>
+          <w:color w:val="006400"/>
+          <w:sz w:val="19"/>
+          <w:szCs w:val="19"/>
+        </w:rPr>
         <w:t xml:space="preserve">/// For example, </w:t>
       </w:r>
     </w:p>
@@ -19208,22 +20030,9 @@
           <w:sz w:val="19"/>
           <w:szCs w:val="19"/>
         </w:rPr>
-        <w:t xml:space="preserve">/// In this case, 6 units of rain water (blue section) are being trapped. </w:t>
-      </w:r>
-    </w:p>
-    <w:p>
-      <w:pPr>
-        <w:autoSpaceDE w:val="0"/>
-        <w:autoSpaceDN w:val="0"/>
-        <w:adjustRightInd w:val="0"/>
-        <w:spacing w:after="0" w:line="240" w:lineRule="auto"/>
-        <w:rPr>
-          <w:rFonts w:ascii="Consolas" w:hAnsi="Consolas" w:cs="Consolas"/>
-          <w:color w:val="000000"/>
-          <w:sz w:val="19"/>
-          <w:szCs w:val="19"/>
-        </w:rPr>
-      </w:pPr>
+        <w:t xml:space="preserve">/// In this case, 6 units of </w:t>
+      </w:r>
+      <w:proofErr w:type="gramStart"/>
       <w:r>
         <w:rPr>
           <w:rFonts w:ascii="Consolas" w:hAnsi="Consolas" w:cs="Consolas"/>
@@ -19231,6 +20040,39 @@
           <w:sz w:val="19"/>
           <w:szCs w:val="19"/>
         </w:rPr>
+        <w:t>rain water</w:t>
+      </w:r>
+      <w:proofErr w:type="gramEnd"/>
+      <w:r>
+        <w:rPr>
+          <w:rFonts w:ascii="Consolas" w:hAnsi="Consolas" w:cs="Consolas"/>
+          <w:color w:val="006400"/>
+          <w:sz w:val="19"/>
+          <w:szCs w:val="19"/>
+        </w:rPr>
+        <w:t xml:space="preserve"> (blue section) are being trapped. </w:t>
+      </w:r>
+    </w:p>
+    <w:p>
+      <w:pPr>
+        <w:autoSpaceDE w:val="0"/>
+        <w:autoSpaceDN w:val="0"/>
+        <w:adjustRightInd w:val="0"/>
+        <w:spacing w:after="0" w:line="240" w:lineRule="auto"/>
+        <w:rPr>
+          <w:rFonts w:ascii="Consolas" w:hAnsi="Consolas" w:cs="Consolas"/>
+          <w:color w:val="000000"/>
+          <w:sz w:val="19"/>
+          <w:szCs w:val="19"/>
+        </w:rPr>
+      </w:pPr>
+      <w:r>
+        <w:rPr>
+          <w:rFonts w:ascii="Consolas" w:hAnsi="Consolas" w:cs="Consolas"/>
+          <w:color w:val="006400"/>
+          <w:sz w:val="19"/>
+          <w:szCs w:val="19"/>
+        </w:rPr>
         <w:t xml:space="preserve">/// </w:t>
       </w:r>
       <w:r>
@@ -19275,6 +20117,7 @@
         <w:t xml:space="preserve"> </w:t>
       </w:r>
       <w:proofErr w:type="spellStart"/>
+      <w:proofErr w:type="gramStart"/>
       <w:r>
         <w:rPr>
           <w:rFonts w:ascii="Consolas" w:hAnsi="Consolas" w:cs="Consolas"/>
@@ -19295,6 +20138,7 @@
         <w:t>::</w:t>
       </w:r>
       <w:proofErr w:type="spellStart"/>
+      <w:proofErr w:type="gramEnd"/>
       <w:r>
         <w:rPr>
           <w:rFonts w:ascii="Consolas" w:hAnsi="Consolas" w:cs="Consolas"/>
@@ -19430,8 +20274,19 @@
           <w:sz w:val="19"/>
           <w:szCs w:val="19"/>
         </w:rPr>
-        <w:t xml:space="preserve"> sum = 0;</w:t>
-      </w:r>
+        <w:t xml:space="preserve"> sum = </w:t>
+      </w:r>
+      <w:proofErr w:type="gramStart"/>
+      <w:r>
+        <w:rPr>
+          <w:rFonts w:ascii="Consolas" w:hAnsi="Consolas" w:cs="Consolas"/>
+          <w:color w:val="000000"/>
+          <w:sz w:val="19"/>
+          <w:szCs w:val="19"/>
+        </w:rPr>
+        <w:t>0;</w:t>
+      </w:r>
+      <w:proofErr w:type="gramEnd"/>
     </w:p>
     <w:p>
       <w:pPr>
@@ -19491,8 +20346,19 @@
           <w:sz w:val="19"/>
           <w:szCs w:val="19"/>
         </w:rPr>
-        <w:t xml:space="preserve"> = 0;</w:t>
-      </w:r>
+        <w:t xml:space="preserve"> = </w:t>
+      </w:r>
+      <w:proofErr w:type="gramStart"/>
+      <w:r>
+        <w:rPr>
+          <w:rFonts w:ascii="Consolas" w:hAnsi="Consolas" w:cs="Consolas"/>
+          <w:color w:val="000000"/>
+          <w:sz w:val="19"/>
+          <w:szCs w:val="19"/>
+        </w:rPr>
+        <w:t>0;</w:t>
+      </w:r>
+      <w:proofErr w:type="gramEnd"/>
     </w:p>
     <w:p>
       <w:pPr>
@@ -19555,6 +20421,7 @@
         <w:t xml:space="preserve"> = </w:t>
       </w:r>
       <w:proofErr w:type="spellStart"/>
+      <w:proofErr w:type="gramStart"/>
       <w:r>
         <w:rPr>
           <w:rFonts w:ascii="Consolas" w:hAnsi="Consolas" w:cs="Consolas"/>
@@ -19574,6 +20441,7 @@
         <w:t>.size</w:t>
       </w:r>
       <w:proofErr w:type="spellEnd"/>
+      <w:proofErr w:type="gramEnd"/>
       <w:r>
         <w:rPr>
           <w:rFonts w:ascii="Consolas" w:hAnsi="Consolas" w:cs="Consolas"/>
@@ -19673,6 +20541,7 @@
         <w:t>left_index</w:t>
       </w:r>
       <w:proofErr w:type="spellEnd"/>
+      <w:proofErr w:type="gramStart"/>
       <w:r>
         <w:rPr>
           <w:rFonts w:ascii="Consolas" w:hAnsi="Consolas" w:cs="Consolas"/>
@@ -19691,6 +20560,7 @@
         </w:rPr>
         <w:t>;</w:t>
       </w:r>
+      <w:proofErr w:type="gramEnd"/>
     </w:p>
     <w:p>
       <w:pPr>
@@ -19781,6 +20651,7 @@
         <w:t>right_index</w:t>
       </w:r>
       <w:proofErr w:type="spellEnd"/>
+      <w:proofErr w:type="gramStart"/>
       <w:r>
         <w:rPr>
           <w:rFonts w:ascii="Consolas" w:hAnsi="Consolas" w:cs="Consolas"/>
@@ -19799,6 +20670,7 @@
         </w:rPr>
         <w:t>;</w:t>
       </w:r>
+      <w:proofErr w:type="gramEnd"/>
     </w:p>
     <w:p>
       <w:pPr>
@@ -20062,8 +20934,19 @@
           <w:sz w:val="19"/>
           <w:szCs w:val="19"/>
         </w:rPr>
-        <w:t>++;</w:t>
-      </w:r>
+        <w:t>+</w:t>
+      </w:r>
+      <w:proofErr w:type="gramStart"/>
+      <w:r>
+        <w:rPr>
+          <w:rFonts w:ascii="Consolas" w:hAnsi="Consolas" w:cs="Consolas"/>
+          <w:color w:val="000000"/>
+          <w:sz w:val="19"/>
+          <w:szCs w:val="19"/>
+        </w:rPr>
+        <w:t>+;</w:t>
+      </w:r>
+      <w:proofErr w:type="gramEnd"/>
     </w:p>
     <w:p>
       <w:pPr>
@@ -20094,7 +20977,27 @@
           <w:sz w:val="19"/>
           <w:szCs w:val="19"/>
         </w:rPr>
-        <w:t>// if left side become lower, take the water and fill it</w:t>
+        <w:t xml:space="preserve">// if left side become lower, take the </w:t>
+      </w:r>
+      <w:proofErr w:type="gramStart"/>
+      <w:r>
+        <w:rPr>
+          <w:rFonts w:ascii="Consolas" w:hAnsi="Consolas" w:cs="Consolas"/>
+          <w:color w:val="008000"/>
+          <w:sz w:val="19"/>
+          <w:szCs w:val="19"/>
+        </w:rPr>
+        <w:t>water</w:t>
+      </w:r>
+      <w:proofErr w:type="gramEnd"/>
+      <w:r>
+        <w:rPr>
+          <w:rFonts w:ascii="Consolas" w:hAnsi="Consolas" w:cs="Consolas"/>
+          <w:color w:val="008000"/>
+          <w:sz w:val="19"/>
+          <w:szCs w:val="19"/>
+        </w:rPr>
+        <w:t xml:space="preserve"> and fill it</w:t>
       </w:r>
     </w:p>
     <w:p>
@@ -20299,6 +21202,7 @@
         <w:t>left_index</w:t>
       </w:r>
       <w:proofErr w:type="spellEnd"/>
+      <w:proofErr w:type="gramStart"/>
       <w:r>
         <w:rPr>
           <w:rFonts w:ascii="Consolas" w:hAnsi="Consolas" w:cs="Consolas"/>
@@ -20317,6 +21221,7 @@
         </w:rPr>
         <w:t>;</w:t>
       </w:r>
+      <w:proofErr w:type="gramEnd"/>
     </w:p>
     <w:p>
       <w:pPr>
@@ -20467,6 +21372,7 @@
         <w:t>left_index</w:t>
       </w:r>
       <w:proofErr w:type="spellEnd"/>
+      <w:proofErr w:type="gramStart"/>
       <w:r>
         <w:rPr>
           <w:rFonts w:ascii="Consolas" w:hAnsi="Consolas" w:cs="Consolas"/>
@@ -20485,6 +21391,7 @@
         </w:rPr>
         <w:t>;</w:t>
       </w:r>
+      <w:proofErr w:type="gramEnd"/>
     </w:p>
     <w:p>
       <w:pPr>
@@ -20627,8 +21534,19 @@
           <w:sz w:val="19"/>
           <w:szCs w:val="19"/>
         </w:rPr>
-        <w:t>--;</w:t>
-      </w:r>
+        <w:t>-</w:t>
+      </w:r>
+      <w:proofErr w:type="gramStart"/>
+      <w:r>
+        <w:rPr>
+          <w:rFonts w:ascii="Consolas" w:hAnsi="Consolas" w:cs="Consolas"/>
+          <w:color w:val="000000"/>
+          <w:sz w:val="19"/>
+          <w:szCs w:val="19"/>
+        </w:rPr>
+        <w:t>-;</w:t>
+      </w:r>
+      <w:proofErr w:type="gramEnd"/>
     </w:p>
     <w:p>
       <w:pPr>
@@ -20659,7 +21577,27 @@
           <w:sz w:val="19"/>
           <w:szCs w:val="19"/>
         </w:rPr>
-        <w:t>// if right side become lower, take the water and fill it</w:t>
+        <w:t xml:space="preserve">// if right side become lower, take the </w:t>
+      </w:r>
+      <w:proofErr w:type="gramStart"/>
+      <w:r>
+        <w:rPr>
+          <w:rFonts w:ascii="Consolas" w:hAnsi="Consolas" w:cs="Consolas"/>
+          <w:color w:val="008000"/>
+          <w:sz w:val="19"/>
+          <w:szCs w:val="19"/>
+        </w:rPr>
+        <w:t>water</w:t>
+      </w:r>
+      <w:proofErr w:type="gramEnd"/>
+      <w:r>
+        <w:rPr>
+          <w:rFonts w:ascii="Consolas" w:hAnsi="Consolas" w:cs="Consolas"/>
+          <w:color w:val="008000"/>
+          <w:sz w:val="19"/>
+          <w:szCs w:val="19"/>
+        </w:rPr>
+        <w:t xml:space="preserve"> and fill it</w:t>
       </w:r>
     </w:p>
     <w:p>
@@ -20864,6 +21802,7 @@
         <w:t>right_index</w:t>
       </w:r>
       <w:proofErr w:type="spellEnd"/>
+      <w:proofErr w:type="gramStart"/>
       <w:r>
         <w:rPr>
           <w:rFonts w:ascii="Consolas" w:hAnsi="Consolas" w:cs="Consolas"/>
@@ -20882,6 +21821,7 @@
         </w:rPr>
         <w:t>;</w:t>
       </w:r>
+      <w:proofErr w:type="gramEnd"/>
     </w:p>
     <w:p>
       <w:pPr>
@@ -21032,6 +21972,7 @@
         <w:t>right_index</w:t>
       </w:r>
       <w:proofErr w:type="spellEnd"/>
+      <w:proofErr w:type="gramStart"/>
       <w:r>
         <w:rPr>
           <w:rFonts w:ascii="Consolas" w:hAnsi="Consolas" w:cs="Consolas"/>
@@ -21050,6 +21991,7 @@
         </w:rPr>
         <w:t>;</w:t>
       </w:r>
+      <w:proofErr w:type="gramEnd"/>
     </w:p>
     <w:p>
       <w:pPr>
@@ -21158,8 +22100,19 @@
           <w:sz w:val="19"/>
           <w:szCs w:val="19"/>
         </w:rPr>
-        <w:t xml:space="preserve"> sum;</w:t>
-      </w:r>
+        <w:t xml:space="preserve"> </w:t>
+      </w:r>
+      <w:proofErr w:type="gramStart"/>
+      <w:r>
+        <w:rPr>
+          <w:rFonts w:ascii="Consolas" w:hAnsi="Consolas" w:cs="Consolas"/>
+          <w:color w:val="000000"/>
+          <w:sz w:val="19"/>
+          <w:szCs w:val="19"/>
+        </w:rPr>
+        <w:t>sum;</w:t>
+      </w:r>
+      <w:proofErr w:type="gramEnd"/>
     </w:p>
     <w:p>
       <w:r>

</xml_diff>